<commit_message>
fixed typos in doc... changed "One Drive" > "OneDrive"
</commit_message>
<xml_diff>
--- a/Samples/Provisioning.OneDriveProvisioning/OneDrive.docx
+++ b/Samples/Provisioning.OneDriveProvisioning/OneDrive.docx
@@ -1,6 +1,6 @@
 
 <file path=word/document.xml><?xml version="1.0" encoding="utf-8"?>
-<w:document xmlns:wpc="http://schemas.microsoft.com/office/word/2010/wordprocessingCanvas" xmlns:mc="http://schemas.openxmlformats.org/markup-compatibility/2006" xmlns:o="urn:schemas-microsoft-com:office:office" xmlns:r="http://schemas.openxmlformats.org/officeDocument/2006/relationships" xmlns:m="http://schemas.openxmlformats.org/officeDocument/2006/math" xmlns:v="urn:schemas-microsoft-com:vml" xmlns:wp14="http://schemas.microsoft.com/office/word/2010/wordprocessingDrawing" xmlns:wp="http://schemas.openxmlformats.org/drawingml/2006/wordprocessingDrawing" xmlns:w10="urn:schemas-microsoft-com:office:word" xmlns:w="http://schemas.openxmlformats.org/wordprocessingml/2006/main" xmlns:w14="http://schemas.microsoft.com/office/word/2010/wordml" xmlns:w15="http://schemas.microsoft.com/office/word/2012/wordml" xmlns:wpg="http://schemas.microsoft.com/office/word/2010/wordprocessingGroup" xmlns:wpi="http://schemas.microsoft.com/office/word/2010/wordprocessingInk" xmlns:wne="http://schemas.microsoft.com/office/word/2006/wordml" xmlns:wps="http://schemas.microsoft.com/office/word/2010/wordprocessingShape" mc:Ignorable="w14 w15 wp14">
+<w:document xmlns:wpc="http://schemas.microsoft.com/office/word/2010/wordprocessingCanvas" xmlns:mo="http://schemas.microsoft.com/office/mac/office/2008/main" xmlns:mc="http://schemas.openxmlformats.org/markup-compatibility/2006" xmlns:mv="urn:schemas-microsoft-com:mac:vml" xmlns:o="urn:schemas-microsoft-com:office:office" xmlns:r="http://schemas.openxmlformats.org/officeDocument/2006/relationships" xmlns:m="http://schemas.openxmlformats.org/officeDocument/2006/math" xmlns:v="urn:schemas-microsoft-com:vml" xmlns:wp14="http://schemas.microsoft.com/office/word/2010/wordprocessingDrawing" xmlns:wp="http://schemas.openxmlformats.org/drawingml/2006/wordprocessingDrawing" xmlns:w10="urn:schemas-microsoft-com:office:word" xmlns:w="http://schemas.openxmlformats.org/wordprocessingml/2006/main" xmlns:w14="http://schemas.microsoft.com/office/word/2010/wordml" xmlns:wpg="http://schemas.microsoft.com/office/word/2010/wordprocessingGroup" xmlns:wpi="http://schemas.microsoft.com/office/word/2010/wordprocessingInk" xmlns:wne="http://schemas.microsoft.com/office/word/2006/wordml" xmlns:wps="http://schemas.microsoft.com/office/word/2010/wordprocessingShape" mc:Ignorable="w14 wp14">
   <w:body>
     <w:p>
       <w:pPr>
@@ -127,10 +127,36 @@
               <w:rPr>
                 <w:lang w:val="en-US"/>
               </w:rPr>
-              <w:t xml:space="preserve"> provision a OneDrive for Business Site Collection for users.</w:t>
+              <w:t xml:space="preserve"> provision </w:t>
             </w:r>
-            <w:bookmarkStart w:id="0" w:name="_GoBack"/>
-            <w:bookmarkEnd w:id="0"/>
+            <w:proofErr w:type="gramStart"/>
+            <w:r>
+              <w:rPr>
+                <w:lang w:val="en-US"/>
+              </w:rPr>
+              <w:t>a</w:t>
+            </w:r>
+            <w:proofErr w:type="gramEnd"/>
+            <w:r>
+              <w:rPr>
+                <w:lang w:val="en-US"/>
+              </w:rPr>
+              <w:t xml:space="preserve"> </w:t>
+            </w:r>
+            <w:proofErr w:type="spellStart"/>
+            <w:r>
+              <w:rPr>
+                <w:lang w:val="en-US"/>
+              </w:rPr>
+              <w:t>OneDrive</w:t>
+            </w:r>
+            <w:proofErr w:type="spellEnd"/>
+            <w:r>
+              <w:rPr>
+                <w:lang w:val="en-US"/>
+              </w:rPr>
+              <w:t xml:space="preserve"> for Business Site Collection for users.</w:t>
+            </w:r>
           </w:p>
         </w:tc>
         <w:tc>
@@ -212,12 +238,14 @@
                 <w:lang w:val="en-US"/>
               </w:rPr>
             </w:pPr>
+            <w:proofErr w:type="spellStart"/>
             <w:r>
               <w:rPr>
                 <w:lang w:val="en-US"/>
               </w:rPr>
               <w:t>Contoso.Core.OneDriveProvisioning</w:t>
             </w:r>
+            <w:proofErr w:type="spellEnd"/>
             <w:r>
               <w:rPr>
                 <w:lang w:val="en-US"/>
@@ -716,7 +744,7 @@
         </w:rPr>
         <w:t xml:space="preserve">As part of the new Client Side Object Model (CSOM) assemblies released in the </w:t>
       </w:r>
-      <w:hyperlink r:id="rId11" w:history="1">
+      <w:hyperlink r:id="rId12" w:history="1">
         <w:r>
           <w:rPr>
             <w:rStyle w:val="Hyperlink"/>
@@ -729,20 +757,64 @@
         <w:rPr>
           <w:lang w:val="en"/>
         </w:rPr>
-        <w:t>, we now have many new capabilities and improvements. One specifically is the capability to programmatically provision One Drive for Business sites in Office 365</w:t>
+        <w:t>, we now have many new capabilities and improvements. One specifically is the capability to</w:t>
       </w:r>
-    </w:p>
-    <w:p>
-      <w:pPr>
-        <w:rPr>
-          <w:lang w:val="en"/>
-        </w:rPr>
-      </w:pPr>
       <w:r>
         <w:rPr>
           <w:lang w:val="en"/>
         </w:rPr>
-        <w:t xml:space="preserve">There is basically two ways to provision a user’s One Drive for Business site, the first way is user initiated that is when the user navigates to their newsfeed, site or One Drive links that are within the suite bar, the other is by pre-provisioning leveraging CSOM. In some cases it might not be feasible to have the user initiate the provision process. Say for example, you are migrating from an on-premises SharePoint farm or other repositories, and you don’t want to wait for the user to click a link before you start your migration. </w:t>
+        <w:t xml:space="preserve"> programmatically provision One</w:t>
+      </w:r>
+      <w:r>
+        <w:rPr>
+          <w:lang w:val="en"/>
+        </w:rPr>
+        <w:t>Drive for Business sites</w:t>
+      </w:r>
+      <w:bookmarkStart w:id="0" w:name="_GoBack"/>
+      <w:bookmarkEnd w:id="0"/>
+      <w:r>
+        <w:rPr>
+          <w:lang w:val="en"/>
+        </w:rPr>
+        <w:t xml:space="preserve"> in Office 365</w:t>
+      </w:r>
+    </w:p>
+    <w:p>
+      <w:pPr>
+        <w:rPr>
+          <w:lang w:val="en"/>
+        </w:rPr>
+      </w:pPr>
+      <w:r>
+        <w:rPr>
+          <w:lang w:val="en"/>
+        </w:rPr>
+        <w:t>There is basically two</w:t>
+      </w:r>
+      <w:r>
+        <w:rPr>
+          <w:lang w:val="en"/>
+        </w:rPr>
+        <w:t xml:space="preserve"> ways to provision a user’s One</w:t>
+      </w:r>
+      <w:r>
+        <w:rPr>
+          <w:lang w:val="en"/>
+        </w:rPr>
+        <w:t>Drive for Business site, the first way is user initiated that is when the user navigates</w:t>
+      </w:r>
+      <w:r>
+        <w:rPr>
+          <w:lang w:val="en"/>
+        </w:rPr>
+        <w:t xml:space="preserve"> to their newsfeed, site or One</w:t>
+      </w:r>
+      <w:r>
+        <w:rPr>
+          <w:lang w:val="en"/>
+        </w:rPr>
+        <w:t xml:space="preserve">Drive links that are within the suite bar, the other is by pre-provisioning leveraging CSOM. In some cases it might not be feasible to have the user initiate the provision process. Say for example, you are migrating from an on-premises SharePoint farm or other repositories, and you don’t want to wait for the user to click a link before you start your migration. </w:t>
       </w:r>
     </w:p>
     <w:p>
@@ -829,7 +901,7 @@
       </w:r>
     </w:p>
     <w:sectPr>
-      <w:headerReference w:type="default" r:id="rId12"/>
+      <w:headerReference w:type="default" r:id="rId13"/>
       <w:pgSz w:w="11906" w:h="16838"/>
       <w:pgMar w:top="1417" w:right="1417" w:bottom="1417" w:left="1417" w:header="708" w:footer="708" w:gutter="0"/>
       <w:cols w:space="708"/>
@@ -840,7 +912,7 @@
 </file>
 
 <file path=word/endnotes.xml><?xml version="1.0" encoding="utf-8"?>
-<w:endnotes xmlns:wpc="http://schemas.microsoft.com/office/word/2010/wordprocessingCanvas" xmlns:mc="http://schemas.openxmlformats.org/markup-compatibility/2006" xmlns:o="urn:schemas-microsoft-com:office:office" xmlns:r="http://schemas.openxmlformats.org/officeDocument/2006/relationships" xmlns:m="http://schemas.openxmlformats.org/officeDocument/2006/math" xmlns:v="urn:schemas-microsoft-com:vml" xmlns:wp14="http://schemas.microsoft.com/office/word/2010/wordprocessingDrawing" xmlns:wp="http://schemas.openxmlformats.org/drawingml/2006/wordprocessingDrawing" xmlns:w10="urn:schemas-microsoft-com:office:word" xmlns:w="http://schemas.openxmlformats.org/wordprocessingml/2006/main" xmlns:w14="http://schemas.microsoft.com/office/word/2010/wordml" xmlns:w15="http://schemas.microsoft.com/office/word/2012/wordml" xmlns:wpg="http://schemas.microsoft.com/office/word/2010/wordprocessingGroup" xmlns:wpi="http://schemas.microsoft.com/office/word/2010/wordprocessingInk" xmlns:wne="http://schemas.microsoft.com/office/word/2006/wordml" xmlns:wps="http://schemas.microsoft.com/office/word/2010/wordprocessingShape" mc:Ignorable="w14 w15 wp14">
+<w:endnotes xmlns:wpc="http://schemas.microsoft.com/office/word/2010/wordprocessingCanvas" xmlns:mo="http://schemas.microsoft.com/office/mac/office/2008/main" xmlns:mc="http://schemas.openxmlformats.org/markup-compatibility/2006" xmlns:mv="urn:schemas-microsoft-com:mac:vml" xmlns:o="urn:schemas-microsoft-com:office:office" xmlns:r="http://schemas.openxmlformats.org/officeDocument/2006/relationships" xmlns:m="http://schemas.openxmlformats.org/officeDocument/2006/math" xmlns:v="urn:schemas-microsoft-com:vml" xmlns:wp14="http://schemas.microsoft.com/office/word/2010/wordprocessingDrawing" xmlns:wp="http://schemas.openxmlformats.org/drawingml/2006/wordprocessingDrawing" xmlns:w10="urn:schemas-microsoft-com:office:word" xmlns:w="http://schemas.openxmlformats.org/wordprocessingml/2006/main" xmlns:w14="http://schemas.microsoft.com/office/word/2010/wordml" xmlns:wpg="http://schemas.microsoft.com/office/word/2010/wordprocessingGroup" xmlns:wpi="http://schemas.microsoft.com/office/word/2010/wordprocessingInk" xmlns:wne="http://schemas.microsoft.com/office/word/2006/wordml" xmlns:wps="http://schemas.microsoft.com/office/word/2010/wordprocessingShape" mc:Ignorable="w14 wp14">
   <w:endnote w:type="separator" w:id="-1">
     <w:p>
       <w:pPr>
@@ -872,7 +944,7 @@
 </file>
 
 <file path=word/footnotes.xml><?xml version="1.0" encoding="utf-8"?>
-<w:footnotes xmlns:wpc="http://schemas.microsoft.com/office/word/2010/wordprocessingCanvas" xmlns:mc="http://schemas.openxmlformats.org/markup-compatibility/2006" xmlns:o="urn:schemas-microsoft-com:office:office" xmlns:r="http://schemas.openxmlformats.org/officeDocument/2006/relationships" xmlns:m="http://schemas.openxmlformats.org/officeDocument/2006/math" xmlns:v="urn:schemas-microsoft-com:vml" xmlns:wp14="http://schemas.microsoft.com/office/word/2010/wordprocessingDrawing" xmlns:wp="http://schemas.openxmlformats.org/drawingml/2006/wordprocessingDrawing" xmlns:w10="urn:schemas-microsoft-com:office:word" xmlns:w="http://schemas.openxmlformats.org/wordprocessingml/2006/main" xmlns:w14="http://schemas.microsoft.com/office/word/2010/wordml" xmlns:w15="http://schemas.microsoft.com/office/word/2012/wordml" xmlns:wpg="http://schemas.microsoft.com/office/word/2010/wordprocessingGroup" xmlns:wpi="http://schemas.microsoft.com/office/word/2010/wordprocessingInk" xmlns:wne="http://schemas.microsoft.com/office/word/2006/wordml" xmlns:wps="http://schemas.microsoft.com/office/word/2010/wordprocessingShape" mc:Ignorable="w14 w15 wp14">
+<w:footnotes xmlns:wpc="http://schemas.microsoft.com/office/word/2010/wordprocessingCanvas" xmlns:mo="http://schemas.microsoft.com/office/mac/office/2008/main" xmlns:mc="http://schemas.openxmlformats.org/markup-compatibility/2006" xmlns:mv="urn:schemas-microsoft-com:mac:vml" xmlns:o="urn:schemas-microsoft-com:office:office" xmlns:r="http://schemas.openxmlformats.org/officeDocument/2006/relationships" xmlns:m="http://schemas.openxmlformats.org/officeDocument/2006/math" xmlns:v="urn:schemas-microsoft-com:vml" xmlns:wp14="http://schemas.microsoft.com/office/word/2010/wordprocessingDrawing" xmlns:wp="http://schemas.openxmlformats.org/drawingml/2006/wordprocessingDrawing" xmlns:w10="urn:schemas-microsoft-com:office:word" xmlns:w="http://schemas.openxmlformats.org/wordprocessingml/2006/main" xmlns:w14="http://schemas.microsoft.com/office/word/2010/wordml" xmlns:wpg="http://schemas.microsoft.com/office/word/2010/wordprocessingGroup" xmlns:wpi="http://schemas.microsoft.com/office/word/2010/wordprocessingInk" xmlns:wne="http://schemas.microsoft.com/office/word/2006/wordml" xmlns:wps="http://schemas.microsoft.com/office/word/2010/wordprocessingShape" mc:Ignorable="w14 wp14">
   <w:footnote w:type="separator" w:id="-1">
     <w:p>
       <w:pPr>
@@ -904,7 +976,7 @@
 </file>
 
 <file path=word/header1.xml><?xml version="1.0" encoding="utf-8"?>
-<w:hdr xmlns:wpc="http://schemas.microsoft.com/office/word/2010/wordprocessingCanvas" xmlns:mc="http://schemas.openxmlformats.org/markup-compatibility/2006" xmlns:o="urn:schemas-microsoft-com:office:office" xmlns:r="http://schemas.openxmlformats.org/officeDocument/2006/relationships" xmlns:m="http://schemas.openxmlformats.org/officeDocument/2006/math" xmlns:v="urn:schemas-microsoft-com:vml" xmlns:wp14="http://schemas.microsoft.com/office/word/2010/wordprocessingDrawing" xmlns:wp="http://schemas.openxmlformats.org/drawingml/2006/wordprocessingDrawing" xmlns:w10="urn:schemas-microsoft-com:office:word" xmlns:w="http://schemas.openxmlformats.org/wordprocessingml/2006/main" xmlns:w14="http://schemas.microsoft.com/office/word/2010/wordml" xmlns:w15="http://schemas.microsoft.com/office/word/2012/wordml" xmlns:wpg="http://schemas.microsoft.com/office/word/2010/wordprocessingGroup" xmlns:wpi="http://schemas.microsoft.com/office/word/2010/wordprocessingInk" xmlns:wne="http://schemas.microsoft.com/office/word/2006/wordml" xmlns:wps="http://schemas.microsoft.com/office/word/2010/wordprocessingShape" mc:Ignorable="w14 w15 wp14">
+<w:hdr xmlns:wpc="http://schemas.microsoft.com/office/word/2010/wordprocessingCanvas" xmlns:mo="http://schemas.microsoft.com/office/mac/office/2008/main" xmlns:mc="http://schemas.openxmlformats.org/markup-compatibility/2006" xmlns:mv="urn:schemas-microsoft-com:mac:vml" xmlns:o="urn:schemas-microsoft-com:office:office" xmlns:r="http://schemas.openxmlformats.org/officeDocument/2006/relationships" xmlns:m="http://schemas.openxmlformats.org/officeDocument/2006/math" xmlns:v="urn:schemas-microsoft-com:vml" xmlns:wp14="http://schemas.microsoft.com/office/word/2010/wordprocessingDrawing" xmlns:wp="http://schemas.openxmlformats.org/drawingml/2006/wordprocessingDrawing" xmlns:w10="urn:schemas-microsoft-com:office:word" xmlns:w="http://schemas.openxmlformats.org/wordprocessingml/2006/main" xmlns:w14="http://schemas.microsoft.com/office/word/2010/wordml" xmlns:wpg="http://schemas.microsoft.com/office/word/2010/wordprocessingGroup" xmlns:wpi="http://schemas.microsoft.com/office/word/2010/wordprocessingInk" xmlns:wne="http://schemas.microsoft.com/office/word/2006/wordml" xmlns:wps="http://schemas.microsoft.com/office/word/2010/wordprocessingShape" mc:Ignorable="w14 wp14">
   <w:p>
     <w:pPr>
       <w:pStyle w:val="Header"/>
@@ -994,7 +1066,7 @@
       <w:rPr>
         <w:noProof/>
       </w:rPr>
-      <w:t>1</w:t>
+      <w:t>2</w:t>
     </w:r>
     <w:r>
       <w:fldChar w:fldCharType="end"/>
@@ -1065,7 +1137,7 @@
             </wp:anchor>
           </w:drawing>
         </mc:Choice>
-        <mc:Fallback>
+        <mc:Fallback xmlns:w15="http://schemas.microsoft.com/office/word/2012/wordml">
           <w:pict>
             <v:line w14:anchorId="0CED1839" id="Straight Connector 4" o:spid="_x0000_s1026" style="position:absolute;flip:y;z-index:251658240;visibility:visible;mso-wrap-style:square;mso-width-percent:0;mso-height-percent:0;mso-wrap-distance-left:9pt;mso-wrap-distance-top:0;mso-wrap-distance-right:9pt;mso-wrap-distance-bottom:0;mso-position-horizontal:left;mso-position-horizontal-relative:margin;mso-position-vertical:absolute;mso-position-vertical-relative:text;mso-width-percent:0;mso-height-percent:0;mso-width-relative:margin;mso-height-relative:margin" from="0,7.65pt" to="464.25pt,7.65pt" o:gfxdata="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" strokecolor="#5b9bd5 [3204]" strokeweight=".5pt">
               <v:stroke joinstyle="miter"/>
@@ -1085,7 +1157,7 @@
 </file>
 
 <file path=word/numbering.xml><?xml version="1.0" encoding="utf-8"?>
-<w:numbering xmlns:wpc="http://schemas.microsoft.com/office/word/2010/wordprocessingCanvas" xmlns:mc="http://schemas.openxmlformats.org/markup-compatibility/2006" xmlns:o="urn:schemas-microsoft-com:office:office" xmlns:r="http://schemas.openxmlformats.org/officeDocument/2006/relationships" xmlns:m="http://schemas.openxmlformats.org/officeDocument/2006/math" xmlns:v="urn:schemas-microsoft-com:vml" xmlns:wp14="http://schemas.microsoft.com/office/word/2010/wordprocessingDrawing" xmlns:wp="http://schemas.openxmlformats.org/drawingml/2006/wordprocessingDrawing" xmlns:w10="urn:schemas-microsoft-com:office:word" xmlns:w="http://schemas.openxmlformats.org/wordprocessingml/2006/main" xmlns:w14="http://schemas.microsoft.com/office/word/2010/wordml" xmlns:w15="http://schemas.microsoft.com/office/word/2012/wordml" xmlns:wpg="http://schemas.microsoft.com/office/word/2010/wordprocessingGroup" xmlns:wpi="http://schemas.microsoft.com/office/word/2010/wordprocessingInk" xmlns:wne="http://schemas.microsoft.com/office/word/2006/wordml" xmlns:wps="http://schemas.microsoft.com/office/word/2010/wordprocessingShape" mc:Ignorable="w14 w15 wp14">
+<w:numbering xmlns:wpc="http://schemas.microsoft.com/office/word/2010/wordprocessingCanvas" xmlns:mo="http://schemas.microsoft.com/office/mac/office/2008/main" xmlns:mc="http://schemas.openxmlformats.org/markup-compatibility/2006" xmlns:mv="urn:schemas-microsoft-com:mac:vml" xmlns:o="urn:schemas-microsoft-com:office:office" xmlns:r="http://schemas.openxmlformats.org/officeDocument/2006/relationships" xmlns:m="http://schemas.openxmlformats.org/officeDocument/2006/math" xmlns:v="urn:schemas-microsoft-com:vml" xmlns:wp14="http://schemas.microsoft.com/office/word/2010/wordprocessingDrawing" xmlns:wp="http://schemas.openxmlformats.org/drawingml/2006/wordprocessingDrawing" xmlns:w10="urn:schemas-microsoft-com:office:word" xmlns:w="http://schemas.openxmlformats.org/wordprocessingml/2006/main" xmlns:w14="http://schemas.microsoft.com/office/word/2010/wordml" xmlns:wpg="http://schemas.microsoft.com/office/word/2010/wordprocessingGroup" xmlns:wpi="http://schemas.microsoft.com/office/word/2010/wordprocessingInk" xmlns:wne="http://schemas.microsoft.com/office/word/2006/wordml" xmlns:wps="http://schemas.microsoft.com/office/word/2010/wordprocessingShape" mc:Ignorable="w14 wp14">
   <w:abstractNum w:abstractNumId="0">
     <w:nsid w:val="03725E04"/>
     <w:multiLevelType w:val="hybridMultilevel"/>
@@ -1990,7 +2062,7 @@
 </file>
 
 <file path=word/styles.xml><?xml version="1.0" encoding="utf-8"?>
-<w:styles xmlns:mc="http://schemas.openxmlformats.org/markup-compatibility/2006" xmlns:r="http://schemas.openxmlformats.org/officeDocument/2006/relationships" xmlns:w="http://schemas.openxmlformats.org/wordprocessingml/2006/main" xmlns:w14="http://schemas.microsoft.com/office/word/2010/wordml" xmlns:w15="http://schemas.microsoft.com/office/word/2012/wordml" mc:Ignorable="w14 w15">
+<w:styles xmlns:mc="http://schemas.openxmlformats.org/markup-compatibility/2006" xmlns:r="http://schemas.openxmlformats.org/officeDocument/2006/relationships" xmlns:w="http://schemas.openxmlformats.org/wordprocessingml/2006/main" xmlns:w14="http://schemas.microsoft.com/office/word/2010/wordml" mc:Ignorable="w14">
   <w:docDefaults>
     <w:rPrDefault>
       <w:rPr>
@@ -2004,378 +2076,153 @@
       </w:pPr>
     </w:pPrDefault>
   </w:docDefaults>
-  <w:latentStyles w:defLockedState="0" w:defUIPriority="99" w:defSemiHidden="0" w:defUnhideWhenUsed="0" w:defQFormat="0" w:count="371">
-    <w:lsdException w:name="Normal" w:uiPriority="0" w:qFormat="1"/>
-    <w:lsdException w:name="heading 1" w:uiPriority="9" w:qFormat="1"/>
-    <w:lsdException w:name="heading 2" w:semiHidden="1" w:uiPriority="9" w:unhideWhenUsed="1" w:qFormat="1"/>
-    <w:lsdException w:name="heading 3" w:semiHidden="1" w:uiPriority="9" w:unhideWhenUsed="1" w:qFormat="1"/>
-    <w:lsdException w:name="heading 4" w:semiHidden="1" w:uiPriority="9" w:unhideWhenUsed="1" w:qFormat="1"/>
-    <w:lsdException w:name="heading 5" w:semiHidden="1" w:uiPriority="9" w:unhideWhenUsed="1" w:qFormat="1"/>
-    <w:lsdException w:name="heading 6" w:semiHidden="1" w:uiPriority="9" w:unhideWhenUsed="1" w:qFormat="1"/>
-    <w:lsdException w:name="heading 7" w:semiHidden="1" w:uiPriority="9" w:unhideWhenUsed="1" w:qFormat="1"/>
-    <w:lsdException w:name="heading 8" w:semiHidden="1" w:uiPriority="9" w:unhideWhenUsed="1" w:qFormat="1"/>
-    <w:lsdException w:name="heading 9" w:semiHidden="1" w:uiPriority="9" w:unhideWhenUsed="1" w:qFormat="1"/>
-    <w:lsdException w:name="index 1" w:semiHidden="1" w:unhideWhenUsed="1"/>
-    <w:lsdException w:name="index 2" w:semiHidden="1" w:unhideWhenUsed="1"/>
-    <w:lsdException w:name="index 3" w:semiHidden="1" w:unhideWhenUsed="1"/>
-    <w:lsdException w:name="index 4" w:semiHidden="1" w:unhideWhenUsed="1"/>
-    <w:lsdException w:name="index 5" w:semiHidden="1" w:unhideWhenUsed="1"/>
-    <w:lsdException w:name="index 6" w:semiHidden="1" w:unhideWhenUsed="1"/>
-    <w:lsdException w:name="index 7" w:semiHidden="1" w:unhideWhenUsed="1"/>
-    <w:lsdException w:name="index 8" w:semiHidden="1" w:unhideWhenUsed="1"/>
-    <w:lsdException w:name="index 9" w:semiHidden="1" w:unhideWhenUsed="1"/>
-    <w:lsdException w:name="toc 1" w:semiHidden="1" w:uiPriority="39" w:unhideWhenUsed="1"/>
-    <w:lsdException w:name="toc 2" w:semiHidden="1" w:uiPriority="39" w:unhideWhenUsed="1"/>
-    <w:lsdException w:name="toc 3" w:semiHidden="1" w:uiPriority="39" w:unhideWhenUsed="1"/>
-    <w:lsdException w:name="toc 4" w:semiHidden="1" w:uiPriority="39" w:unhideWhenUsed="1"/>
-    <w:lsdException w:name="toc 5" w:semiHidden="1" w:uiPriority="39" w:unhideWhenUsed="1"/>
-    <w:lsdException w:name="toc 6" w:semiHidden="1" w:uiPriority="39" w:unhideWhenUsed="1"/>
-    <w:lsdException w:name="toc 7" w:semiHidden="1" w:uiPriority="39" w:unhideWhenUsed="1"/>
-    <w:lsdException w:name="toc 8" w:semiHidden="1" w:uiPriority="39" w:unhideWhenUsed="1"/>
-    <w:lsdException w:name="toc 9" w:semiHidden="1" w:uiPriority="39" w:unhideWhenUsed="1"/>
-    <w:lsdException w:name="Normal Indent" w:semiHidden="1" w:unhideWhenUsed="1"/>
-    <w:lsdException w:name="footnote text" w:semiHidden="1" w:unhideWhenUsed="1"/>
-    <w:lsdException w:name="annotation text" w:semiHidden="1" w:unhideWhenUsed="1"/>
-    <w:lsdException w:name="header" w:semiHidden="1" w:unhideWhenUsed="1"/>
-    <w:lsdException w:name="footer" w:semiHidden="1" w:unhideWhenUsed="1"/>
-    <w:lsdException w:name="index heading" w:semiHidden="1" w:unhideWhenUsed="1"/>
-    <w:lsdException w:name="caption" w:semiHidden="1" w:uiPriority="35" w:unhideWhenUsed="1" w:qFormat="1"/>
-    <w:lsdException w:name="table of figures" w:semiHidden="1" w:unhideWhenUsed="1"/>
-    <w:lsdException w:name="envelope address" w:semiHidden="1" w:unhideWhenUsed="1"/>
-    <w:lsdException w:name="envelope return" w:semiHidden="1" w:unhideWhenUsed="1"/>
-    <w:lsdException w:name="footnote reference" w:semiHidden="1" w:unhideWhenUsed="1"/>
-    <w:lsdException w:name="annotation reference" w:semiHidden="1" w:unhideWhenUsed="1"/>
-    <w:lsdException w:name="line number" w:semiHidden="1" w:unhideWhenUsed="1"/>
-    <w:lsdException w:name="page number" w:semiHidden="1" w:unhideWhenUsed="1"/>
-    <w:lsdException w:name="endnote reference" w:semiHidden="1" w:unhideWhenUsed="1"/>
-    <w:lsdException w:name="endnote text" w:semiHidden="1" w:unhideWhenUsed="1"/>
-    <w:lsdException w:name="table of authorities" w:semiHidden="1" w:unhideWhenUsed="1"/>
-    <w:lsdException w:name="macro" w:semiHidden="1" w:unhideWhenUsed="1"/>
-    <w:lsdException w:name="toa heading" w:semiHidden="1" w:unhideWhenUsed="1"/>
-    <w:lsdException w:name="List" w:semiHidden="1" w:unhideWhenUsed="1"/>
-    <w:lsdException w:name="List Bullet" w:semiHidden="1" w:unhideWhenUsed="1"/>
-    <w:lsdException w:name="List Number" w:semiHidden="1" w:unhideWhenUsed="1"/>
-    <w:lsdException w:name="List 2" w:semiHidden="1" w:unhideWhenUsed="1"/>
-    <w:lsdException w:name="List 3" w:semiHidden="1" w:unhideWhenUsed="1"/>
-    <w:lsdException w:name="List 4" w:semiHidden="1" w:unhideWhenUsed="1"/>
-    <w:lsdException w:name="List 5" w:semiHidden="1" w:unhideWhenUsed="1"/>
-    <w:lsdException w:name="List Bullet 2" w:semiHidden="1" w:unhideWhenUsed="1"/>
-    <w:lsdException w:name="List Bullet 3" w:semiHidden="1" w:unhideWhenUsed="1"/>
-    <w:lsdException w:name="List Bullet 4" w:semiHidden="1" w:unhideWhenUsed="1"/>
-    <w:lsdException w:name="List Bullet 5" w:semiHidden="1" w:unhideWhenUsed="1"/>
-    <w:lsdException w:name="List Number 2" w:semiHidden="1" w:unhideWhenUsed="1"/>
-    <w:lsdException w:name="List Number 3" w:semiHidden="1" w:unhideWhenUsed="1"/>
-    <w:lsdException w:name="List Number 4" w:semiHidden="1" w:unhideWhenUsed="1"/>
-    <w:lsdException w:name="List Number 5" w:semiHidden="1" w:unhideWhenUsed="1"/>
-    <w:lsdException w:name="Title" w:uiPriority="10" w:qFormat="1"/>
-    <w:lsdException w:name="Closing" w:semiHidden="1" w:unhideWhenUsed="1"/>
-    <w:lsdException w:name="Signature" w:semiHidden="1" w:unhideWhenUsed="1"/>
-    <w:lsdException w:name="Default Paragraph Font" w:semiHidden="1" w:uiPriority="1" w:unhideWhenUsed="1"/>
-    <w:lsdException w:name="Body Text" w:semiHidden="1" w:unhideWhenUsed="1"/>
-    <w:lsdException w:name="Body Text Indent" w:semiHidden="1" w:unhideWhenUsed="1"/>
-    <w:lsdException w:name="List Continue" w:semiHidden="1" w:unhideWhenUsed="1"/>
-    <w:lsdException w:name="List Continue 2" w:semiHidden="1" w:unhideWhenUsed="1"/>
-    <w:lsdException w:name="List Continue 3" w:semiHidden="1" w:unhideWhenUsed="1"/>
-    <w:lsdException w:name="List Continue 4" w:semiHidden="1" w:unhideWhenUsed="1"/>
-    <w:lsdException w:name="List Continue 5" w:semiHidden="1" w:unhideWhenUsed="1"/>
-    <w:lsdException w:name="Message Header" w:semiHidden="1" w:unhideWhenUsed="1"/>
-    <w:lsdException w:name="Subtitle" w:uiPriority="11" w:qFormat="1"/>
-    <w:lsdException w:name="Salutation" w:semiHidden="1" w:unhideWhenUsed="1"/>
-    <w:lsdException w:name="Date" w:semiHidden="1" w:unhideWhenUsed="1"/>
-    <w:lsdException w:name="Body Text First Indent" w:semiHidden="1" w:unhideWhenUsed="1"/>
-    <w:lsdException w:name="Body Text First Indent 2" w:semiHidden="1" w:unhideWhenUsed="1"/>
-    <w:lsdException w:name="Note Heading" w:semiHidden="1" w:unhideWhenUsed="1"/>
-    <w:lsdException w:name="Body Text 2" w:semiHidden="1" w:unhideWhenUsed="1"/>
-    <w:lsdException w:name="Body Text 3" w:semiHidden="1" w:unhideWhenUsed="1"/>
-    <w:lsdException w:name="Body Text Indent 2" w:semiHidden="1" w:unhideWhenUsed="1"/>
-    <w:lsdException w:name="Body Text Indent 3" w:semiHidden="1" w:unhideWhenUsed="1"/>
-    <w:lsdException w:name="Block Text" w:semiHidden="1" w:unhideWhenUsed="1"/>
-    <w:lsdException w:name="Hyperlink" w:semiHidden="1" w:unhideWhenUsed="1"/>
-    <w:lsdException w:name="FollowedHyperlink" w:semiHidden="1" w:unhideWhenUsed="1"/>
-    <w:lsdException w:name="Strong" w:uiPriority="22" w:qFormat="1"/>
-    <w:lsdException w:name="Emphasis" w:uiPriority="20" w:qFormat="1"/>
-    <w:lsdException w:name="Document Map" w:semiHidden="1" w:unhideWhenUsed="1"/>
-    <w:lsdException w:name="Plain Text" w:semiHidden="1" w:unhideWhenUsed="1"/>
-    <w:lsdException w:name="E-mail Signature" w:semiHidden="1" w:unhideWhenUsed="1"/>
-    <w:lsdException w:name="HTML Top of Form" w:semiHidden="1" w:unhideWhenUsed="1"/>
-    <w:lsdException w:name="HTML Bottom of Form" w:semiHidden="1" w:unhideWhenUsed="1"/>
-    <w:lsdException w:name="Normal (Web)" w:semiHidden="1" w:unhideWhenUsed="1"/>
-    <w:lsdException w:name="HTML Acronym" w:semiHidden="1" w:unhideWhenUsed="1"/>
-    <w:lsdException w:name="HTML Address" w:semiHidden="1" w:unhideWhenUsed="1"/>
-    <w:lsdException w:name="HTML Cite" w:semiHidden="1" w:unhideWhenUsed="1"/>
-    <w:lsdException w:name="HTML Code" w:semiHidden="1" w:unhideWhenUsed="1"/>
-    <w:lsdException w:name="HTML Definition" w:semiHidden="1" w:unhideWhenUsed="1"/>
-    <w:lsdException w:name="HTML Keyboard" w:semiHidden="1" w:unhideWhenUsed="1"/>
-    <w:lsdException w:name="HTML Preformatted" w:semiHidden="1" w:unhideWhenUsed="1"/>
-    <w:lsdException w:name="HTML Sample" w:semiHidden="1" w:unhideWhenUsed="1"/>
-    <w:lsdException w:name="HTML Typewriter" w:semiHidden="1" w:unhideWhenUsed="1"/>
-    <w:lsdException w:name="HTML Variable" w:semiHidden="1" w:unhideWhenUsed="1"/>
-    <w:lsdException w:name="Normal Table" w:semiHidden="1" w:unhideWhenUsed="1"/>
-    <w:lsdException w:name="annotation subject" w:semiHidden="1" w:unhideWhenUsed="1"/>
-    <w:lsdException w:name="No List" w:semiHidden="1" w:unhideWhenUsed="1"/>
-    <w:lsdException w:name="Outline List 1" w:semiHidden="1" w:unhideWhenUsed="1"/>
-    <w:lsdException w:name="Outline List 2" w:semiHidden="1" w:unhideWhenUsed="1"/>
-    <w:lsdException w:name="Outline List 3" w:semiHidden="1" w:unhideWhenUsed="1"/>
-    <w:lsdException w:name="Table Simple 1" w:semiHidden="1" w:unhideWhenUsed="1"/>
-    <w:lsdException w:name="Table Simple 2" w:semiHidden="1" w:unhideWhenUsed="1"/>
-    <w:lsdException w:name="Table Simple 3" w:semiHidden="1" w:unhideWhenUsed="1"/>
-    <w:lsdException w:name="Table Classic 1" w:semiHidden="1" w:unhideWhenUsed="1"/>
-    <w:lsdException w:name="Table Classic 2" w:semiHidden="1" w:unhideWhenUsed="1"/>
-    <w:lsdException w:name="Table Classic 3" w:semiHidden="1" w:unhideWhenUsed="1"/>
-    <w:lsdException w:name="Table Classic 4" w:semiHidden="1" w:unhideWhenUsed="1"/>
-    <w:lsdException w:name="Table Colorful 1" w:semiHidden="1" w:unhideWhenUsed="1"/>
-    <w:lsdException w:name="Table Colorful 2" w:semiHidden="1" w:unhideWhenUsed="1"/>
-    <w:lsdException w:name="Table Colorful 3" w:semiHidden="1" w:unhideWhenUsed="1"/>
-    <w:lsdException w:name="Table Columns 1" w:semiHidden="1" w:unhideWhenUsed="1"/>
-    <w:lsdException w:name="Table Columns 2" w:semiHidden="1" w:unhideWhenUsed="1"/>
-    <w:lsdException w:name="Table Columns 3" w:semiHidden="1" w:unhideWhenUsed="1"/>
-    <w:lsdException w:name="Table Columns 4" w:semiHidden="1" w:unhideWhenUsed="1"/>
-    <w:lsdException w:name="Table Columns 5" w:semiHidden="1" w:unhideWhenUsed="1"/>
-    <w:lsdException w:name="Table Grid 1" w:semiHidden="1" w:unhideWhenUsed="1"/>
-    <w:lsdException w:name="Table Grid 2" w:semiHidden="1" w:unhideWhenUsed="1"/>
-    <w:lsdException w:name="Table Grid 3" w:semiHidden="1" w:unhideWhenUsed="1"/>
-    <w:lsdException w:name="Table Grid 4" w:semiHidden="1" w:unhideWhenUsed="1"/>
-    <w:lsdException w:name="Table Grid 5" w:semiHidden="1" w:unhideWhenUsed="1"/>
-    <w:lsdException w:name="Table Grid 6" w:semiHidden="1" w:unhideWhenUsed="1"/>
-    <w:lsdException w:name="Table Grid 7" w:semiHidden="1" w:unhideWhenUsed="1"/>
-    <w:lsdException w:name="Table Grid 8" w:semiHidden="1" w:unhideWhenUsed="1"/>
-    <w:lsdException w:name="Table List 1" w:semiHidden="1" w:unhideWhenUsed="1"/>
-    <w:lsdException w:name="Table List 2" w:semiHidden="1" w:unhideWhenUsed="1"/>
-    <w:lsdException w:name="Table List 3" w:semiHidden="1" w:unhideWhenUsed="1"/>
-    <w:lsdException w:name="Table List 4" w:semiHidden="1" w:unhideWhenUsed="1"/>
-    <w:lsdException w:name="Table List 5" w:semiHidden="1" w:unhideWhenUsed="1"/>
-    <w:lsdException w:name="Table List 6" w:semiHidden="1" w:unhideWhenUsed="1"/>
-    <w:lsdException w:name="Table List 7" w:semiHidden="1" w:unhideWhenUsed="1"/>
-    <w:lsdException w:name="Table List 8" w:semiHidden="1" w:unhideWhenUsed="1"/>
-    <w:lsdException w:name="Table 3D effects 1" w:semiHidden="1" w:unhideWhenUsed="1"/>
-    <w:lsdException w:name="Table 3D effects 2" w:semiHidden="1" w:unhideWhenUsed="1"/>
-    <w:lsdException w:name="Table 3D effects 3" w:semiHidden="1" w:unhideWhenUsed="1"/>
-    <w:lsdException w:name="Table Contemporary" w:semiHidden="1" w:unhideWhenUsed="1"/>
-    <w:lsdException w:name="Table Elegant" w:semiHidden="1" w:unhideWhenUsed="1"/>
-    <w:lsdException w:name="Table Professional" w:semiHidden="1" w:unhideWhenUsed="1"/>
-    <w:lsdException w:name="Table Subtle 1" w:semiHidden="1" w:unhideWhenUsed="1"/>
-    <w:lsdException w:name="Table Subtle 2" w:semiHidden="1" w:unhideWhenUsed="1"/>
-    <w:lsdException w:name="Table Web 1" w:semiHidden="1" w:unhideWhenUsed="1"/>
-    <w:lsdException w:name="Table Web 2" w:semiHidden="1" w:unhideWhenUsed="1"/>
-    <w:lsdException w:name="Table Web 3" w:semiHidden="1" w:unhideWhenUsed="1"/>
-    <w:lsdException w:name="Balloon Text" w:semiHidden="1" w:unhideWhenUsed="1"/>
-    <w:lsdException w:name="Table Grid" w:uiPriority="39"/>
-    <w:lsdException w:name="Table Theme" w:semiHidden="1" w:unhideWhenUsed="1"/>
-    <w:lsdException w:name="Placeholder Text" w:semiHidden="1"/>
-    <w:lsdException w:name="No Spacing" w:uiPriority="1" w:qFormat="1"/>
-    <w:lsdException w:name="Light Shading" w:uiPriority="60"/>
-    <w:lsdException w:name="Light List" w:uiPriority="61"/>
-    <w:lsdException w:name="Light Grid" w:uiPriority="62"/>
-    <w:lsdException w:name="Medium Shading 1" w:uiPriority="63"/>
-    <w:lsdException w:name="Medium Shading 2" w:uiPriority="64"/>
-    <w:lsdException w:name="Medium List 1" w:uiPriority="65"/>
-    <w:lsdException w:name="Medium List 2" w:uiPriority="66"/>
-    <w:lsdException w:name="Medium Grid 1" w:uiPriority="67"/>
-    <w:lsdException w:name="Medium Grid 2" w:uiPriority="68"/>
-    <w:lsdException w:name="Medium Grid 3" w:uiPriority="69"/>
-    <w:lsdException w:name="Dark List" w:uiPriority="70"/>
-    <w:lsdException w:name="Colorful Shading" w:uiPriority="71"/>
-    <w:lsdException w:name="Colorful List" w:uiPriority="72"/>
-    <w:lsdException w:name="Colorful Grid" w:uiPriority="73"/>
-    <w:lsdException w:name="Light Shading Accent 1" w:uiPriority="60"/>
-    <w:lsdException w:name="Light List Accent 1" w:uiPriority="61"/>
-    <w:lsdException w:name="Light Grid Accent 1" w:uiPriority="62"/>
-    <w:lsdException w:name="Medium Shading 1 Accent 1" w:uiPriority="63"/>
-    <w:lsdException w:name="Medium Shading 2 Accent 1" w:uiPriority="64"/>
-    <w:lsdException w:name="Medium List 1 Accent 1" w:uiPriority="65"/>
-    <w:lsdException w:name="Revision" w:semiHidden="1"/>
-    <w:lsdException w:name="List Paragraph" w:uiPriority="34" w:qFormat="1"/>
-    <w:lsdException w:name="Quote" w:uiPriority="29" w:qFormat="1"/>
-    <w:lsdException w:name="Intense Quote" w:uiPriority="30" w:qFormat="1"/>
-    <w:lsdException w:name="Medium List 2 Accent 1" w:uiPriority="66"/>
-    <w:lsdException w:name="Medium Grid 1 Accent 1" w:uiPriority="67"/>
-    <w:lsdException w:name="Medium Grid 2 Accent 1" w:uiPriority="68"/>
-    <w:lsdException w:name="Medium Grid 3 Accent 1" w:uiPriority="69"/>
-    <w:lsdException w:name="Dark List Accent 1" w:uiPriority="70"/>
-    <w:lsdException w:name="Colorful Shading Accent 1" w:uiPriority="71"/>
-    <w:lsdException w:name="Colorful List Accent 1" w:uiPriority="72"/>
-    <w:lsdException w:name="Colorful Grid Accent 1" w:uiPriority="73"/>
-    <w:lsdException w:name="Light Shading Accent 2" w:uiPriority="60"/>
-    <w:lsdException w:name="Light List Accent 2" w:uiPriority="61"/>
-    <w:lsdException w:name="Light Grid Accent 2" w:uiPriority="62"/>
-    <w:lsdException w:name="Medium Shading 1 Accent 2" w:uiPriority="63"/>
-    <w:lsdException w:name="Medium Shading 2 Accent 2" w:uiPriority="64"/>
-    <w:lsdException w:name="Medium List 1 Accent 2" w:uiPriority="65"/>
-    <w:lsdException w:name="Medium List 2 Accent 2" w:uiPriority="66"/>
-    <w:lsdException w:name="Medium Grid 1 Accent 2" w:uiPriority="67"/>
-    <w:lsdException w:name="Medium Grid 2 Accent 2" w:uiPriority="68"/>
-    <w:lsdException w:name="Medium Grid 3 Accent 2" w:uiPriority="69"/>
-    <w:lsdException w:name="Dark List Accent 2" w:uiPriority="70"/>
-    <w:lsdException w:name="Colorful Shading Accent 2" w:uiPriority="71"/>
-    <w:lsdException w:name="Colorful List Accent 2" w:uiPriority="72"/>
-    <w:lsdException w:name="Colorful Grid Accent 2" w:uiPriority="73"/>
-    <w:lsdException w:name="Light Shading Accent 3" w:uiPriority="60"/>
-    <w:lsdException w:name="Light List Accent 3" w:uiPriority="61"/>
-    <w:lsdException w:name="Light Grid Accent 3" w:uiPriority="62"/>
-    <w:lsdException w:name="Medium Shading 1 Accent 3" w:uiPriority="63"/>
-    <w:lsdException w:name="Medium Shading 2 Accent 3" w:uiPriority="64"/>
-    <w:lsdException w:name="Medium List 1 Accent 3" w:uiPriority="65"/>
-    <w:lsdException w:name="Medium List 2 Accent 3" w:uiPriority="66"/>
-    <w:lsdException w:name="Medium Grid 1 Accent 3" w:uiPriority="67"/>
-    <w:lsdException w:name="Medium Grid 2 Accent 3" w:uiPriority="68"/>
-    <w:lsdException w:name="Medium Grid 3 Accent 3" w:uiPriority="69"/>
-    <w:lsdException w:name="Dark List Accent 3" w:uiPriority="70"/>
-    <w:lsdException w:name="Colorful Shading Accent 3" w:uiPriority="71"/>
-    <w:lsdException w:name="Colorful List Accent 3" w:uiPriority="72"/>
-    <w:lsdException w:name="Colorful Grid Accent 3" w:uiPriority="73"/>
-    <w:lsdException w:name="Light Shading Accent 4" w:uiPriority="60"/>
-    <w:lsdException w:name="Light List Accent 4" w:uiPriority="61"/>
-    <w:lsdException w:name="Light Grid Accent 4" w:uiPriority="62"/>
-    <w:lsdException w:name="Medium Shading 1 Accent 4" w:uiPriority="63"/>
-    <w:lsdException w:name="Medium Shading 2 Accent 4" w:uiPriority="64"/>
-    <w:lsdException w:name="Medium List 1 Accent 4" w:uiPriority="65"/>
-    <w:lsdException w:name="Medium List 2 Accent 4" w:uiPriority="66"/>
-    <w:lsdException w:name="Medium Grid 1 Accent 4" w:uiPriority="67"/>
-    <w:lsdException w:name="Medium Grid 2 Accent 4" w:uiPriority="68"/>
-    <w:lsdException w:name="Medium Grid 3 Accent 4" w:uiPriority="69"/>
-    <w:lsdException w:name="Dark List Accent 4" w:uiPriority="70"/>
-    <w:lsdException w:name="Colorful Shading Accent 4" w:uiPriority="71"/>
-    <w:lsdException w:name="Colorful List Accent 4" w:uiPriority="72"/>
-    <w:lsdException w:name="Colorful Grid Accent 4" w:uiPriority="73"/>
-    <w:lsdException w:name="Light Shading Accent 5" w:uiPriority="60"/>
-    <w:lsdException w:name="Light List Accent 5" w:uiPriority="61"/>
-    <w:lsdException w:name="Light Grid Accent 5" w:uiPriority="62"/>
-    <w:lsdException w:name="Medium Shading 1 Accent 5" w:uiPriority="63"/>
-    <w:lsdException w:name="Medium Shading 2 Accent 5" w:uiPriority="64"/>
-    <w:lsdException w:name="Medium List 1 Accent 5" w:uiPriority="65"/>
-    <w:lsdException w:name="Medium List 2 Accent 5" w:uiPriority="66"/>
-    <w:lsdException w:name="Medium Grid 1 Accent 5" w:uiPriority="67"/>
-    <w:lsdException w:name="Medium Grid 2 Accent 5" w:uiPriority="68"/>
-    <w:lsdException w:name="Medium Grid 3 Accent 5" w:uiPriority="69"/>
-    <w:lsdException w:name="Dark List Accent 5" w:uiPriority="70"/>
-    <w:lsdException w:name="Colorful Shading Accent 5" w:uiPriority="71"/>
-    <w:lsdException w:name="Colorful List Accent 5" w:uiPriority="72"/>
-    <w:lsdException w:name="Colorful Grid Accent 5" w:uiPriority="73"/>
-    <w:lsdException w:name="Light Shading Accent 6" w:uiPriority="60"/>
-    <w:lsdException w:name="Light List Accent 6" w:uiPriority="61"/>
-    <w:lsdException w:name="Light Grid Accent 6" w:uiPriority="62"/>
-    <w:lsdException w:name="Medium Shading 1 Accent 6" w:uiPriority="63"/>
-    <w:lsdException w:name="Medium Shading 2 Accent 6" w:uiPriority="64"/>
-    <w:lsdException w:name="Medium List 1 Accent 6" w:uiPriority="65"/>
-    <w:lsdException w:name="Medium List 2 Accent 6" w:uiPriority="66"/>
-    <w:lsdException w:name="Medium Grid 1 Accent 6" w:uiPriority="67"/>
-    <w:lsdException w:name="Medium Grid 2 Accent 6" w:uiPriority="68"/>
-    <w:lsdException w:name="Medium Grid 3 Accent 6" w:uiPriority="69"/>
-    <w:lsdException w:name="Dark List Accent 6" w:uiPriority="70"/>
-    <w:lsdException w:name="Colorful Shading Accent 6" w:uiPriority="71"/>
-    <w:lsdException w:name="Colorful List Accent 6" w:uiPriority="72"/>
-    <w:lsdException w:name="Colorful Grid Accent 6" w:uiPriority="73"/>
-    <w:lsdException w:name="Subtle Emphasis" w:uiPriority="19" w:qFormat="1"/>
-    <w:lsdException w:name="Intense Emphasis" w:uiPriority="21" w:qFormat="1"/>
-    <w:lsdException w:name="Subtle Reference" w:uiPriority="31" w:qFormat="1"/>
-    <w:lsdException w:name="Intense Reference" w:uiPriority="32" w:qFormat="1"/>
-    <w:lsdException w:name="Book Title" w:uiPriority="33" w:qFormat="1"/>
-    <w:lsdException w:name="Bibliography" w:semiHidden="1" w:uiPriority="37" w:unhideWhenUsed="1"/>
-    <w:lsdException w:name="TOC Heading" w:semiHidden="1" w:uiPriority="39" w:unhideWhenUsed="1" w:qFormat="1"/>
-    <w:lsdException w:name="Plain Table 1" w:uiPriority="41"/>
-    <w:lsdException w:name="Plain Table 2" w:uiPriority="42"/>
-    <w:lsdException w:name="Plain Table 3" w:uiPriority="43"/>
-    <w:lsdException w:name="Plain Table 4" w:uiPriority="44"/>
-    <w:lsdException w:name="Plain Table 5" w:uiPriority="45"/>
-    <w:lsdException w:name="Grid Table Light" w:uiPriority="40"/>
-    <w:lsdException w:name="Grid Table 1 Light" w:uiPriority="46"/>
-    <w:lsdException w:name="Grid Table 2" w:uiPriority="47"/>
-    <w:lsdException w:name="Grid Table 3" w:uiPriority="48"/>
-    <w:lsdException w:name="Grid Table 4" w:uiPriority="49"/>
-    <w:lsdException w:name="Grid Table 5 Dark" w:uiPriority="50"/>
-    <w:lsdException w:name="Grid Table 6 Colorful" w:uiPriority="51"/>
-    <w:lsdException w:name="Grid Table 7 Colorful" w:uiPriority="52"/>
-    <w:lsdException w:name="Grid Table 1 Light Accent 1" w:uiPriority="46"/>
-    <w:lsdException w:name="Grid Table 2 Accent 1" w:uiPriority="47"/>
-    <w:lsdException w:name="Grid Table 3 Accent 1" w:uiPriority="48"/>
-    <w:lsdException w:name="Grid Table 4 Accent 1" w:uiPriority="49"/>
-    <w:lsdException w:name="Grid Table 5 Dark Accent 1" w:uiPriority="50"/>
-    <w:lsdException w:name="Grid Table 6 Colorful Accent 1" w:uiPriority="51"/>
-    <w:lsdException w:name="Grid Table 7 Colorful Accent 1" w:uiPriority="52"/>
-    <w:lsdException w:name="Grid Table 1 Light Accent 2" w:uiPriority="46"/>
-    <w:lsdException w:name="Grid Table 2 Accent 2" w:uiPriority="47"/>
-    <w:lsdException w:name="Grid Table 3 Accent 2" w:uiPriority="48"/>
-    <w:lsdException w:name="Grid Table 4 Accent 2" w:uiPriority="49"/>
-    <w:lsdException w:name="Grid Table 5 Dark Accent 2" w:uiPriority="50"/>
-    <w:lsdException w:name="Grid Table 6 Colorful Accent 2" w:uiPriority="51"/>
-    <w:lsdException w:name="Grid Table 7 Colorful Accent 2" w:uiPriority="52"/>
-    <w:lsdException w:name="Grid Table 1 Light Accent 3" w:uiPriority="46"/>
-    <w:lsdException w:name="Grid Table 2 Accent 3" w:uiPriority="47"/>
-    <w:lsdException w:name="Grid Table 3 Accent 3" w:uiPriority="48"/>
-    <w:lsdException w:name="Grid Table 4 Accent 3" w:uiPriority="49"/>
-    <w:lsdException w:name="Grid Table 5 Dark Accent 3" w:uiPriority="50"/>
-    <w:lsdException w:name="Grid Table 6 Colorful Accent 3" w:uiPriority="51"/>
-    <w:lsdException w:name="Grid Table 7 Colorful Accent 3" w:uiPriority="52"/>
-    <w:lsdException w:name="Grid Table 1 Light Accent 4" w:uiPriority="46"/>
-    <w:lsdException w:name="Grid Table 2 Accent 4" w:uiPriority="47"/>
-    <w:lsdException w:name="Grid Table 3 Accent 4" w:uiPriority="48"/>
-    <w:lsdException w:name="Grid Table 4 Accent 4" w:uiPriority="49"/>
-    <w:lsdException w:name="Grid Table 5 Dark Accent 4" w:uiPriority="50"/>
-    <w:lsdException w:name="Grid Table 6 Colorful Accent 4" w:uiPriority="51"/>
-    <w:lsdException w:name="Grid Table 7 Colorful Accent 4" w:uiPriority="52"/>
-    <w:lsdException w:name="Grid Table 1 Light Accent 5" w:uiPriority="46"/>
-    <w:lsdException w:name="Grid Table 2 Accent 5" w:uiPriority="47"/>
-    <w:lsdException w:name="Grid Table 3 Accent 5" w:uiPriority="48"/>
-    <w:lsdException w:name="Grid Table 4 Accent 5" w:uiPriority="49"/>
-    <w:lsdException w:name="Grid Table 5 Dark Accent 5" w:uiPriority="50"/>
-    <w:lsdException w:name="Grid Table 6 Colorful Accent 5" w:uiPriority="51"/>
-    <w:lsdException w:name="Grid Table 7 Colorful Accent 5" w:uiPriority="52"/>
-    <w:lsdException w:name="Grid Table 1 Light Accent 6" w:uiPriority="46"/>
-    <w:lsdException w:name="Grid Table 2 Accent 6" w:uiPriority="47"/>
-    <w:lsdException w:name="Grid Table 3 Accent 6" w:uiPriority="48"/>
-    <w:lsdException w:name="Grid Table 4 Accent 6" w:uiPriority="49"/>
-    <w:lsdException w:name="Grid Table 5 Dark Accent 6" w:uiPriority="50"/>
-    <w:lsdException w:name="Grid Table 6 Colorful Accent 6" w:uiPriority="51"/>
-    <w:lsdException w:name="Grid Table 7 Colorful Accent 6" w:uiPriority="52"/>
-    <w:lsdException w:name="List Table 1 Light" w:uiPriority="46"/>
-    <w:lsdException w:name="List Table 2" w:uiPriority="47"/>
-    <w:lsdException w:name="List Table 3" w:uiPriority="48"/>
-    <w:lsdException w:name="List Table 4" w:uiPriority="49"/>
-    <w:lsdException w:name="List Table 5 Dark" w:uiPriority="50"/>
-    <w:lsdException w:name="List Table 6 Colorful" w:uiPriority="51"/>
-    <w:lsdException w:name="List Table 7 Colorful" w:uiPriority="52"/>
-    <w:lsdException w:name="List Table 1 Light Accent 1" w:uiPriority="46"/>
-    <w:lsdException w:name="List Table 2 Accent 1" w:uiPriority="47"/>
-    <w:lsdException w:name="List Table 3 Accent 1" w:uiPriority="48"/>
-    <w:lsdException w:name="List Table 4 Accent 1" w:uiPriority="49"/>
-    <w:lsdException w:name="List Table 5 Dark Accent 1" w:uiPriority="50"/>
-    <w:lsdException w:name="List Table 6 Colorful Accent 1" w:uiPriority="51"/>
-    <w:lsdException w:name="List Table 7 Colorful Accent 1" w:uiPriority="52"/>
-    <w:lsdException w:name="List Table 1 Light Accent 2" w:uiPriority="46"/>
-    <w:lsdException w:name="List Table 2 Accent 2" w:uiPriority="47"/>
-    <w:lsdException w:name="List Table 3 Accent 2" w:uiPriority="48"/>
-    <w:lsdException w:name="List Table 4 Accent 2" w:uiPriority="49"/>
-    <w:lsdException w:name="List Table 5 Dark Accent 2" w:uiPriority="50"/>
-    <w:lsdException w:name="List Table 6 Colorful Accent 2" w:uiPriority="51"/>
-    <w:lsdException w:name="List Table 7 Colorful Accent 2" w:uiPriority="52"/>
-    <w:lsdException w:name="List Table 1 Light Accent 3" w:uiPriority="46"/>
-    <w:lsdException w:name="List Table 2 Accent 3" w:uiPriority="47"/>
-    <w:lsdException w:name="List Table 3 Accent 3" w:uiPriority="48"/>
-    <w:lsdException w:name="List Table 4 Accent 3" w:uiPriority="49"/>
-    <w:lsdException w:name="List Table 5 Dark Accent 3" w:uiPriority="50"/>
-    <w:lsdException w:name="List Table 6 Colorful Accent 3" w:uiPriority="51"/>
-    <w:lsdException w:name="List Table 7 Colorful Accent 3" w:uiPriority="52"/>
-    <w:lsdException w:name="List Table 1 Light Accent 4" w:uiPriority="46"/>
-    <w:lsdException w:name="List Table 2 Accent 4" w:uiPriority="47"/>
-    <w:lsdException w:name="List Table 3 Accent 4" w:uiPriority="48"/>
-    <w:lsdException w:name="List Table 4 Accent 4" w:uiPriority="49"/>
-    <w:lsdException w:name="List Table 5 Dark Accent 4" w:uiPriority="50"/>
-    <w:lsdException w:name="List Table 6 Colorful Accent 4" w:uiPriority="51"/>
-    <w:lsdException w:name="List Table 7 Colorful Accent 4" w:uiPriority="52"/>
-    <w:lsdException w:name="List Table 1 Light Accent 5" w:uiPriority="46"/>
-    <w:lsdException w:name="List Table 2 Accent 5" w:uiPriority="47"/>
-    <w:lsdException w:name="List Table 3 Accent 5" w:uiPriority="48"/>
-    <w:lsdException w:name="List Table 4 Accent 5" w:uiPriority="49"/>
-    <w:lsdException w:name="List Table 5 Dark Accent 5" w:uiPriority="50"/>
-    <w:lsdException w:name="List Table 6 Colorful Accent 5" w:uiPriority="51"/>
-    <w:lsdException w:name="List Table 7 Colorful Accent 5" w:uiPriority="52"/>
-    <w:lsdException w:name="List Table 1 Light Accent 6" w:uiPriority="46"/>
-    <w:lsdException w:name="List Table 2 Accent 6" w:uiPriority="47"/>
-    <w:lsdException w:name="List Table 3 Accent 6" w:uiPriority="48"/>
-    <w:lsdException w:name="List Table 4 Accent 6" w:uiPriority="49"/>
-    <w:lsdException w:name="List Table 5 Dark Accent 6" w:uiPriority="50"/>
-    <w:lsdException w:name="List Table 6 Colorful Accent 6" w:uiPriority="51"/>
-    <w:lsdException w:name="List Table 7 Colorful Accent 6" w:uiPriority="52"/>
+  <w:latentStyles w:defLockedState="0" w:defUIPriority="99" w:defSemiHidden="1" w:defUnhideWhenUsed="1" w:defQFormat="0" w:count="276">
+    <w:lsdException w:name="Normal" w:semiHidden="0" w:uiPriority="0" w:unhideWhenUsed="0" w:qFormat="1"/>
+    <w:lsdException w:name="heading 1" w:semiHidden="0" w:uiPriority="9" w:unhideWhenUsed="0" w:qFormat="1"/>
+    <w:lsdException w:name="heading 2" w:uiPriority="9" w:qFormat="1"/>
+    <w:lsdException w:name="heading 3" w:uiPriority="9" w:qFormat="1"/>
+    <w:lsdException w:name="heading 4" w:uiPriority="9" w:qFormat="1"/>
+    <w:lsdException w:name="heading 5" w:uiPriority="9" w:qFormat="1"/>
+    <w:lsdException w:name="heading 6" w:uiPriority="9" w:qFormat="1"/>
+    <w:lsdException w:name="heading 7" w:uiPriority="9" w:qFormat="1"/>
+    <w:lsdException w:name="heading 8" w:uiPriority="9" w:qFormat="1"/>
+    <w:lsdException w:name="heading 9" w:uiPriority="9" w:qFormat="1"/>
+    <w:lsdException w:name="toc 1" w:uiPriority="39"/>
+    <w:lsdException w:name="toc 2" w:uiPriority="39"/>
+    <w:lsdException w:name="toc 3" w:uiPriority="39"/>
+    <w:lsdException w:name="toc 4" w:uiPriority="39"/>
+    <w:lsdException w:name="toc 5" w:uiPriority="39"/>
+    <w:lsdException w:name="toc 6" w:uiPriority="39"/>
+    <w:lsdException w:name="toc 7" w:uiPriority="39"/>
+    <w:lsdException w:name="toc 8" w:uiPriority="39"/>
+    <w:lsdException w:name="toc 9" w:uiPriority="39"/>
+    <w:lsdException w:name="caption" w:uiPriority="35" w:qFormat="1"/>
+    <w:lsdException w:name="Title" w:semiHidden="0" w:uiPriority="10" w:unhideWhenUsed="0" w:qFormat="1"/>
+    <w:lsdException w:name="Default Paragraph Font" w:uiPriority="1"/>
+    <w:lsdException w:name="Subtitle" w:semiHidden="0" w:uiPriority="11" w:unhideWhenUsed="0" w:qFormat="1"/>
+    <w:lsdException w:name="Strong" w:semiHidden="0" w:uiPriority="22" w:unhideWhenUsed="0" w:qFormat="1"/>
+    <w:lsdException w:name="Emphasis" w:semiHidden="0" w:uiPriority="20" w:unhideWhenUsed="0" w:qFormat="1"/>
+    <w:lsdException w:name="Table Grid" w:semiHidden="0" w:uiPriority="39" w:unhideWhenUsed="0"/>
+    <w:lsdException w:name="Note Level 1" w:semiHidden="0" w:unhideWhenUsed="0"/>
+    <w:lsdException w:name="Note Level 2" w:semiHidden="0" w:unhideWhenUsed="0"/>
+    <w:lsdException w:name="Note Level 3" w:semiHidden="0" w:unhideWhenUsed="0"/>
+    <w:lsdException w:name="Note Level 4" w:semiHidden="0" w:unhideWhenUsed="0"/>
+    <w:lsdException w:name="Note Level 5" w:semiHidden="0" w:unhideWhenUsed="0"/>
+    <w:lsdException w:name="Note Level 6" w:semiHidden="0" w:unhideWhenUsed="0"/>
+    <w:lsdException w:name="Note Level 7" w:semiHidden="0" w:unhideWhenUsed="0"/>
+    <w:lsdException w:name="Note Level 8" w:semiHidden="0" w:unhideWhenUsed="0"/>
+    <w:lsdException w:name="Note Level 9" w:semiHidden="0" w:unhideWhenUsed="0"/>
+    <w:lsdException w:name="Placeholder Text" w:unhideWhenUsed="0"/>
+    <w:lsdException w:name="No Spacing" w:semiHidden="0" w:uiPriority="1" w:unhideWhenUsed="0" w:qFormat="1"/>
+    <w:lsdException w:name="Light Shading" w:semiHidden="0" w:uiPriority="60" w:unhideWhenUsed="0"/>
+    <w:lsdException w:name="Light List" w:semiHidden="0" w:uiPriority="61" w:unhideWhenUsed="0"/>
+    <w:lsdException w:name="Light Grid" w:semiHidden="0" w:uiPriority="62" w:unhideWhenUsed="0"/>
+    <w:lsdException w:name="Medium Shading 1" w:semiHidden="0" w:uiPriority="63" w:unhideWhenUsed="0"/>
+    <w:lsdException w:name="Medium Shading 2" w:semiHidden="0" w:uiPriority="64" w:unhideWhenUsed="0"/>
+    <w:lsdException w:name="Medium List 1" w:semiHidden="0" w:uiPriority="65" w:unhideWhenUsed="0"/>
+    <w:lsdException w:name="Medium List 2" w:semiHidden="0" w:uiPriority="66" w:unhideWhenUsed="0"/>
+    <w:lsdException w:name="Medium Grid 1" w:semiHidden="0" w:uiPriority="67" w:unhideWhenUsed="0"/>
+    <w:lsdException w:name="Medium Grid 2" w:semiHidden="0" w:uiPriority="68" w:unhideWhenUsed="0"/>
+    <w:lsdException w:name="Medium Grid 3" w:semiHidden="0" w:uiPriority="69" w:unhideWhenUsed="0"/>
+    <w:lsdException w:name="Dark List" w:semiHidden="0" w:uiPriority="70" w:unhideWhenUsed="0"/>
+    <w:lsdException w:name="Colorful Shading" w:semiHidden="0" w:uiPriority="71" w:unhideWhenUsed="0"/>
+    <w:lsdException w:name="Colorful List" w:semiHidden="0" w:uiPriority="72" w:unhideWhenUsed="0"/>
+    <w:lsdException w:name="Colorful Grid" w:semiHidden="0" w:uiPriority="73" w:unhideWhenUsed="0"/>
+    <w:lsdException w:name="Light Shading Accent 1" w:semiHidden="0" w:uiPriority="60" w:unhideWhenUsed="0"/>
+    <w:lsdException w:name="Light List Accent 1" w:semiHidden="0" w:uiPriority="61" w:unhideWhenUsed="0"/>
+    <w:lsdException w:name="Light Grid Accent 1" w:semiHidden="0" w:uiPriority="62" w:unhideWhenUsed="0"/>
+    <w:lsdException w:name="Medium Shading 1 Accent 1" w:semiHidden="0" w:uiPriority="63" w:unhideWhenUsed="0"/>
+    <w:lsdException w:name="Medium Shading 2 Accent 1" w:semiHidden="0" w:uiPriority="64" w:unhideWhenUsed="0"/>
+    <w:lsdException w:name="Medium List 1 Accent 1" w:semiHidden="0" w:uiPriority="65" w:unhideWhenUsed="0"/>
+    <w:lsdException w:name="Revision" w:unhideWhenUsed="0"/>
+    <w:lsdException w:name="List Paragraph" w:semiHidden="0" w:uiPriority="34" w:unhideWhenUsed="0" w:qFormat="1"/>
+    <w:lsdException w:name="Quote" w:semiHidden="0" w:uiPriority="29" w:unhideWhenUsed="0" w:qFormat="1"/>
+    <w:lsdException w:name="Intense Quote" w:semiHidden="0" w:uiPriority="30" w:unhideWhenUsed="0" w:qFormat="1"/>
+    <w:lsdException w:name="Medium List 2 Accent 1" w:semiHidden="0" w:uiPriority="66" w:unhideWhenUsed="0"/>
+    <w:lsdException w:name="Medium Grid 1 Accent 1" w:semiHidden="0" w:uiPriority="67" w:unhideWhenUsed="0"/>
+    <w:lsdException w:name="Medium Grid 2 Accent 1" w:semiHidden="0" w:uiPriority="68" w:unhideWhenUsed="0"/>
+    <w:lsdException w:name="Medium Grid 3 Accent 1" w:semiHidden="0" w:uiPriority="69" w:unhideWhenUsed="0"/>
+    <w:lsdException w:name="Dark List Accent 1" w:semiHidden="0" w:uiPriority="70" w:unhideWhenUsed="0"/>
+    <w:lsdException w:name="Colorful Shading Accent 1" w:semiHidden="0" w:uiPriority="71" w:unhideWhenUsed="0"/>
+    <w:lsdException w:name="Colorful List Accent 1" w:semiHidden="0" w:uiPriority="72" w:unhideWhenUsed="0"/>
+    <w:lsdException w:name="Colorful Grid Accent 1" w:semiHidden="0" w:uiPriority="73" w:unhideWhenUsed="0"/>
+    <w:lsdException w:name="Light Shading Accent 2" w:semiHidden="0" w:uiPriority="60" w:unhideWhenUsed="0"/>
+    <w:lsdException w:name="Light List Accent 2" w:semiHidden="0" w:uiPriority="61" w:unhideWhenUsed="0"/>
+    <w:lsdException w:name="Light Grid Accent 2" w:semiHidden="0" w:uiPriority="62" w:unhideWhenUsed="0"/>
+    <w:lsdException w:name="Medium Shading 1 Accent 2" w:semiHidden="0" w:uiPriority="63" w:unhideWhenUsed="0"/>
+    <w:lsdException w:name="Medium Shading 2 Accent 2" w:semiHidden="0" w:uiPriority="64" w:unhideWhenUsed="0"/>
+    <w:lsdException w:name="Medium List 1 Accent 2" w:semiHidden="0" w:uiPriority="65" w:unhideWhenUsed="0"/>
+    <w:lsdException w:name="Medium List 2 Accent 2" w:semiHidden="0" w:uiPriority="66" w:unhideWhenUsed="0"/>
+    <w:lsdException w:name="Medium Grid 1 Accent 2" w:semiHidden="0" w:uiPriority="67" w:unhideWhenUsed="0"/>
+    <w:lsdException w:name="Medium Grid 2 Accent 2" w:semiHidden="0" w:uiPriority="68" w:unhideWhenUsed="0"/>
+    <w:lsdException w:name="Medium Grid 3 Accent 2" w:semiHidden="0" w:uiPriority="69" w:unhideWhenUsed="0"/>
+    <w:lsdException w:name="Dark List Accent 2" w:semiHidden="0" w:uiPriority="70" w:unhideWhenUsed="0"/>
+    <w:lsdException w:name="Colorful Shading Accent 2" w:semiHidden="0" w:uiPriority="71" w:unhideWhenUsed="0"/>
+    <w:lsdException w:name="Colorful List Accent 2" w:semiHidden="0" w:uiPriority="72" w:unhideWhenUsed="0"/>
+    <w:lsdException w:name="Colorful Grid Accent 2" w:semiHidden="0" w:uiPriority="73" w:unhideWhenUsed="0"/>
+    <w:lsdException w:name="Light Shading Accent 3" w:semiHidden="0" w:uiPriority="60" w:unhideWhenUsed="0"/>
+    <w:lsdException w:name="Light List Accent 3" w:semiHidden="0" w:uiPriority="61" w:unhideWhenUsed="0"/>
+    <w:lsdException w:name="Light Grid Accent 3" w:semiHidden="0" w:uiPriority="62" w:unhideWhenUsed="0"/>
+    <w:lsdException w:name="Medium Shading 1 Accent 3" w:semiHidden="0" w:uiPriority="63" w:unhideWhenUsed="0"/>
+    <w:lsdException w:name="Medium Shading 2 Accent 3" w:semiHidden="0" w:uiPriority="64" w:unhideWhenUsed="0"/>
+    <w:lsdException w:name="Medium List 1 Accent 3" w:semiHidden="0" w:uiPriority="65" w:unhideWhenUsed="0"/>
+    <w:lsdException w:name="Medium List 2 Accent 3" w:semiHidden="0" w:uiPriority="66" w:unhideWhenUsed="0"/>
+    <w:lsdException w:name="Medium Grid 1 Accent 3" w:semiHidden="0" w:uiPriority="67" w:unhideWhenUsed="0"/>
+    <w:lsdException w:name="Medium Grid 2 Accent 3" w:semiHidden="0" w:uiPriority="68" w:unhideWhenUsed="0"/>
+    <w:lsdException w:name="Medium Grid 3 Accent 3" w:semiHidden="0" w:uiPriority="69" w:unhideWhenUsed="0"/>
+    <w:lsdException w:name="Dark List Accent 3" w:semiHidden="0" w:uiPriority="70" w:unhideWhenUsed="0"/>
+    <w:lsdException w:name="Colorful Shading Accent 3" w:semiHidden="0" w:uiPriority="71" w:unhideWhenUsed="0"/>
+    <w:lsdException w:name="Colorful List Accent 3" w:semiHidden="0" w:uiPriority="72" w:unhideWhenUsed="0"/>
+    <w:lsdException w:name="Colorful Grid Accent 3" w:semiHidden="0" w:uiPriority="73" w:unhideWhenUsed="0"/>
+    <w:lsdException w:name="Light Shading Accent 4" w:semiHidden="0" w:uiPriority="60" w:unhideWhenUsed="0"/>
+    <w:lsdException w:name="Light List Accent 4" w:semiHidden="0" w:uiPriority="61" w:unhideWhenUsed="0"/>
+    <w:lsdException w:name="Light Grid Accent 4" w:semiHidden="0" w:uiPriority="62" w:unhideWhenUsed="0"/>
+    <w:lsdException w:name="Medium Shading 1 Accent 4" w:semiHidden="0" w:uiPriority="63" w:unhideWhenUsed="0"/>
+    <w:lsdException w:name="Medium Shading 2 Accent 4" w:semiHidden="0" w:uiPriority="64" w:unhideWhenUsed="0"/>
+    <w:lsdException w:name="Medium List 1 Accent 4" w:semiHidden="0" w:uiPriority="65" w:unhideWhenUsed="0"/>
+    <w:lsdException w:name="Medium List 2 Accent 4" w:semiHidden="0" w:uiPriority="66" w:unhideWhenUsed="0"/>
+    <w:lsdException w:name="Medium Grid 1 Accent 4" w:semiHidden="0" w:uiPriority="67" w:unhideWhenUsed="0"/>
+    <w:lsdException w:name="Medium Grid 2 Accent 4" w:semiHidden="0" w:uiPriority="68" w:unhideWhenUsed="0"/>
+    <w:lsdException w:name="Medium Grid 3 Accent 4" w:semiHidden="0" w:uiPriority="69" w:unhideWhenUsed="0"/>
+    <w:lsdException w:name="Dark List Accent 4" w:semiHidden="0" w:uiPriority="70" w:unhideWhenUsed="0"/>
+    <w:lsdException w:name="Colorful Shading Accent 4" w:semiHidden="0" w:uiPriority="71" w:unhideWhenUsed="0"/>
+    <w:lsdException w:name="Colorful List Accent 4" w:semiHidden="0" w:uiPriority="72" w:unhideWhenUsed="0"/>
+    <w:lsdException w:name="Colorful Grid Accent 4" w:semiHidden="0" w:uiPriority="73" w:unhideWhenUsed="0"/>
+    <w:lsdException w:name="Light Shading Accent 5" w:semiHidden="0" w:uiPriority="60" w:unhideWhenUsed="0"/>
+    <w:lsdException w:name="Light List Accent 5" w:semiHidden="0" w:uiPriority="61" w:unhideWhenUsed="0"/>
+    <w:lsdException w:name="Light Grid Accent 5" w:semiHidden="0" w:uiPriority="62" w:unhideWhenUsed="0"/>
+    <w:lsdException w:name="Medium Shading 1 Accent 5" w:semiHidden="0" w:uiPriority="63" w:unhideWhenUsed="0"/>
+    <w:lsdException w:name="Medium Shading 2 Accent 5" w:semiHidden="0" w:uiPriority="64" w:unhideWhenUsed="0"/>
+    <w:lsdException w:name="Medium List 1 Accent 5" w:semiHidden="0" w:uiPriority="65" w:unhideWhenUsed="0"/>
+    <w:lsdException w:name="Medium List 2 Accent 5" w:semiHidden="0" w:uiPriority="66" w:unhideWhenUsed="0"/>
+    <w:lsdException w:name="Medium Grid 1 Accent 5" w:semiHidden="0" w:uiPriority="67" w:unhideWhenUsed="0"/>
+    <w:lsdException w:name="Medium Grid 2 Accent 5" w:semiHidden="0" w:uiPriority="68" w:unhideWhenUsed="0"/>
+    <w:lsdException w:name="Medium Grid 3 Accent 5" w:semiHidden="0" w:uiPriority="69" w:unhideWhenUsed="0"/>
+    <w:lsdException w:name="Dark List Accent 5" w:semiHidden="0" w:uiPriority="70" w:unhideWhenUsed="0"/>
+    <w:lsdException w:name="Colorful Shading Accent 5" w:semiHidden="0" w:uiPriority="71" w:unhideWhenUsed="0"/>
+    <w:lsdException w:name="Colorful List Accent 5" w:semiHidden="0" w:uiPriority="72" w:unhideWhenUsed="0"/>
+    <w:lsdException w:name="Colorful Grid Accent 5" w:semiHidden="0" w:uiPriority="73" w:unhideWhenUsed="0"/>
+    <w:lsdException w:name="Light Shading Accent 6" w:semiHidden="0" w:uiPriority="60" w:unhideWhenUsed="0"/>
+    <w:lsdException w:name="Light List Accent 6" w:semiHidden="0" w:uiPriority="61" w:unhideWhenUsed="0"/>
+    <w:lsdException w:name="Light Grid Accent 6" w:semiHidden="0" w:uiPriority="62" w:unhideWhenUsed="0"/>
+    <w:lsdException w:name="Medium Shading 1 Accent 6" w:semiHidden="0" w:uiPriority="63" w:unhideWhenUsed="0"/>
+    <w:lsdException w:name="Medium Shading 2 Accent 6" w:semiHidden="0" w:uiPriority="64" w:unhideWhenUsed="0"/>
+    <w:lsdException w:name="Medium List 1 Accent 6" w:semiHidden="0" w:uiPriority="65" w:unhideWhenUsed="0"/>
+    <w:lsdException w:name="Medium List 2 Accent 6" w:semiHidden="0" w:uiPriority="66" w:unhideWhenUsed="0"/>
+    <w:lsdException w:name="Medium Grid 1 Accent 6" w:semiHidden="0" w:uiPriority="67" w:unhideWhenUsed="0"/>
+    <w:lsdException w:name="Medium Grid 2 Accent 6" w:semiHidden="0" w:uiPriority="68" w:unhideWhenUsed="0"/>
+    <w:lsdException w:name="Medium Grid 3 Accent 6" w:semiHidden="0" w:uiPriority="69" w:unhideWhenUsed="0"/>
+    <w:lsdException w:name="Dark List Accent 6" w:semiHidden="0" w:uiPriority="70" w:unhideWhenUsed="0"/>
+    <w:lsdException w:name="Colorful Shading Accent 6" w:semiHidden="0" w:uiPriority="71" w:unhideWhenUsed="0"/>
+    <w:lsdException w:name="Colorful List Accent 6" w:semiHidden="0" w:uiPriority="72" w:unhideWhenUsed="0"/>
+    <w:lsdException w:name="Colorful Grid Accent 6" w:semiHidden="0" w:uiPriority="73" w:unhideWhenUsed="0"/>
+    <w:lsdException w:name="Subtle Emphasis" w:semiHidden="0" w:uiPriority="19" w:unhideWhenUsed="0" w:qFormat="1"/>
+    <w:lsdException w:name="Intense Emphasis" w:semiHidden="0" w:uiPriority="21" w:unhideWhenUsed="0" w:qFormat="1"/>
+    <w:lsdException w:name="Subtle Reference" w:semiHidden="0" w:uiPriority="31" w:unhideWhenUsed="0" w:qFormat="1"/>
+    <w:lsdException w:name="Intense Reference" w:semiHidden="0" w:uiPriority="32" w:unhideWhenUsed="0" w:qFormat="1"/>
+    <w:lsdException w:name="Book Title" w:semiHidden="0" w:uiPriority="33" w:unhideWhenUsed="0" w:qFormat="1"/>
+    <w:lsdException w:name="Bibliography" w:uiPriority="37"/>
+    <w:lsdException w:name="TOC Heading" w:uiPriority="39" w:qFormat="1"/>
   </w:latentStyles>
   <w:style w:type="paragraph" w:default="1" w:styleId="Normal">
     <w:name w:val="Normal"/>
@@ -3082,6 +2929,938 @@
     <w:name w:val="input"/>
     <w:basedOn w:val="DefaultParagraphFont"/>
     <w:rsid w:val="0074048D"/>
+  </w:style>
+  <w:style w:type="paragraph" w:styleId="BalloonText">
+    <w:name w:val="Balloon Text"/>
+    <w:basedOn w:val="Normal"/>
+    <w:link w:val="BalloonTextChar"/>
+    <w:uiPriority w:val="99"/>
+    <w:semiHidden/>
+    <w:unhideWhenUsed/>
+    <w:rsid w:val="00A759F8"/>
+    <w:pPr>
+      <w:spacing w:before="0" w:after="0" w:line="240" w:lineRule="auto"/>
+    </w:pPr>
+    <w:rPr>
+      <w:rFonts w:ascii="Lucida Grande" w:hAnsi="Lucida Grande"/>
+      <w:sz w:val="18"/>
+      <w:szCs w:val="18"/>
+    </w:rPr>
+  </w:style>
+  <w:style w:type="character" w:customStyle="1" w:styleId="BalloonTextChar">
+    <w:name w:val="Balloon Text Char"/>
+    <w:basedOn w:val="DefaultParagraphFont"/>
+    <w:link w:val="BalloonText"/>
+    <w:uiPriority w:val="99"/>
+    <w:semiHidden/>
+    <w:rsid w:val="00A759F8"/>
+    <w:rPr>
+      <w:rFonts w:ascii="Lucida Grande" w:hAnsi="Lucida Grande"/>
+      <w:sz w:val="18"/>
+      <w:szCs w:val="18"/>
+    </w:rPr>
+  </w:style>
+</w:styles>
+</file>
+
+<file path=word/stylesWithEffects.xml><?xml version="1.0" encoding="utf-8"?>
+<w:styles xmlns:wpc="http://schemas.microsoft.com/office/word/2010/wordprocessingCanvas" xmlns:mo="http://schemas.microsoft.com/office/mac/office/2008/main" xmlns:mc="http://schemas.openxmlformats.org/markup-compatibility/2006" xmlns:mv="urn:schemas-microsoft-com:mac:vml" xmlns:o="urn:schemas-microsoft-com:office:office" xmlns:r="http://schemas.openxmlformats.org/officeDocument/2006/relationships" xmlns:m="http://schemas.openxmlformats.org/officeDocument/2006/math" xmlns:v="urn:schemas-microsoft-com:vml" xmlns:wp14="http://schemas.microsoft.com/office/word/2010/wordprocessingDrawing" xmlns:wp="http://schemas.openxmlformats.org/drawingml/2006/wordprocessingDrawing" xmlns:w10="urn:schemas-microsoft-com:office:word" xmlns:w="http://schemas.openxmlformats.org/wordprocessingml/2006/main" xmlns:w14="http://schemas.microsoft.com/office/word/2010/wordml" xmlns:wpg="http://schemas.microsoft.com/office/word/2010/wordprocessingGroup" xmlns:wpi="http://schemas.microsoft.com/office/word/2010/wordprocessingInk" xmlns:wne="http://schemas.microsoft.com/office/word/2006/wordml" xmlns:wps="http://schemas.microsoft.com/office/word/2010/wordprocessingShape" mc:Ignorable="w14 wp14">
+  <w:docDefaults>
+    <w:rPrDefault>
+      <w:rPr>
+        <w:rFonts w:asciiTheme="minorHAnsi" w:eastAsiaTheme="minorEastAsia" w:hAnsiTheme="minorHAnsi" w:cstheme="minorBidi"/>
+        <w:lang w:val="nl-BE" w:eastAsia="en-US" w:bidi="ar-SA"/>
+      </w:rPr>
+    </w:rPrDefault>
+    <w:pPrDefault>
+      <w:pPr>
+        <w:spacing w:before="100" w:after="200" w:line="276" w:lineRule="auto"/>
+      </w:pPr>
+    </w:pPrDefault>
+  </w:docDefaults>
+  <w:latentStyles w:defLockedState="0" w:defUIPriority="99" w:defSemiHidden="1" w:defUnhideWhenUsed="1" w:defQFormat="0" w:count="276">
+    <w:lsdException w:name="Normal" w:semiHidden="0" w:uiPriority="0" w:unhideWhenUsed="0" w:qFormat="1"/>
+    <w:lsdException w:name="heading 1" w:semiHidden="0" w:uiPriority="9" w:unhideWhenUsed="0" w:qFormat="1"/>
+    <w:lsdException w:name="heading 2" w:uiPriority="9" w:qFormat="1"/>
+    <w:lsdException w:name="heading 3" w:uiPriority="9" w:qFormat="1"/>
+    <w:lsdException w:name="heading 4" w:uiPriority="9" w:qFormat="1"/>
+    <w:lsdException w:name="heading 5" w:uiPriority="9" w:qFormat="1"/>
+    <w:lsdException w:name="heading 6" w:uiPriority="9" w:qFormat="1"/>
+    <w:lsdException w:name="heading 7" w:uiPriority="9" w:qFormat="1"/>
+    <w:lsdException w:name="heading 8" w:uiPriority="9" w:qFormat="1"/>
+    <w:lsdException w:name="heading 9" w:uiPriority="9" w:qFormat="1"/>
+    <w:lsdException w:name="toc 1" w:uiPriority="39"/>
+    <w:lsdException w:name="toc 2" w:uiPriority="39"/>
+    <w:lsdException w:name="toc 3" w:uiPriority="39"/>
+    <w:lsdException w:name="toc 4" w:uiPriority="39"/>
+    <w:lsdException w:name="toc 5" w:uiPriority="39"/>
+    <w:lsdException w:name="toc 6" w:uiPriority="39"/>
+    <w:lsdException w:name="toc 7" w:uiPriority="39"/>
+    <w:lsdException w:name="toc 8" w:uiPriority="39"/>
+    <w:lsdException w:name="toc 9" w:uiPriority="39"/>
+    <w:lsdException w:name="caption" w:uiPriority="35" w:qFormat="1"/>
+    <w:lsdException w:name="Title" w:semiHidden="0" w:uiPriority="10" w:unhideWhenUsed="0" w:qFormat="1"/>
+    <w:lsdException w:name="Default Paragraph Font" w:uiPriority="1"/>
+    <w:lsdException w:name="Subtitle" w:semiHidden="0" w:uiPriority="11" w:unhideWhenUsed="0" w:qFormat="1"/>
+    <w:lsdException w:name="Strong" w:semiHidden="0" w:uiPriority="22" w:unhideWhenUsed="0" w:qFormat="1"/>
+    <w:lsdException w:name="Emphasis" w:semiHidden="0" w:uiPriority="20" w:unhideWhenUsed="0" w:qFormat="1"/>
+    <w:lsdException w:name="Table Grid" w:semiHidden="0" w:uiPriority="39" w:unhideWhenUsed="0"/>
+    <w:lsdException w:name="Note Level 1" w:semiHidden="0" w:unhideWhenUsed="0"/>
+    <w:lsdException w:name="Note Level 2" w:semiHidden="0" w:unhideWhenUsed="0"/>
+    <w:lsdException w:name="Note Level 3" w:semiHidden="0" w:unhideWhenUsed="0"/>
+    <w:lsdException w:name="Note Level 4" w:semiHidden="0" w:unhideWhenUsed="0"/>
+    <w:lsdException w:name="Note Level 5" w:semiHidden="0" w:unhideWhenUsed="0"/>
+    <w:lsdException w:name="Note Level 6" w:semiHidden="0" w:unhideWhenUsed="0"/>
+    <w:lsdException w:name="Note Level 7" w:semiHidden="0" w:unhideWhenUsed="0"/>
+    <w:lsdException w:name="Note Level 8" w:semiHidden="0" w:unhideWhenUsed="0"/>
+    <w:lsdException w:name="Note Level 9" w:semiHidden="0" w:unhideWhenUsed="0"/>
+    <w:lsdException w:name="Placeholder Text" w:unhideWhenUsed="0"/>
+    <w:lsdException w:name="No Spacing" w:semiHidden="0" w:uiPriority="1" w:unhideWhenUsed="0" w:qFormat="1"/>
+    <w:lsdException w:name="Light Shading" w:semiHidden="0" w:uiPriority="60" w:unhideWhenUsed="0"/>
+    <w:lsdException w:name="Light List" w:semiHidden="0" w:uiPriority="61" w:unhideWhenUsed="0"/>
+    <w:lsdException w:name="Light Grid" w:semiHidden="0" w:uiPriority="62" w:unhideWhenUsed="0"/>
+    <w:lsdException w:name="Medium Shading 1" w:semiHidden="0" w:uiPriority="63" w:unhideWhenUsed="0"/>
+    <w:lsdException w:name="Medium Shading 2" w:semiHidden="0" w:uiPriority="64" w:unhideWhenUsed="0"/>
+    <w:lsdException w:name="Medium List 1" w:semiHidden="0" w:uiPriority="65" w:unhideWhenUsed="0"/>
+    <w:lsdException w:name="Medium List 2" w:semiHidden="0" w:uiPriority="66" w:unhideWhenUsed="0"/>
+    <w:lsdException w:name="Medium Grid 1" w:semiHidden="0" w:uiPriority="67" w:unhideWhenUsed="0"/>
+    <w:lsdException w:name="Medium Grid 2" w:semiHidden="0" w:uiPriority="68" w:unhideWhenUsed="0"/>
+    <w:lsdException w:name="Medium Grid 3" w:semiHidden="0" w:uiPriority="69" w:unhideWhenUsed="0"/>
+    <w:lsdException w:name="Dark List" w:semiHidden="0" w:uiPriority="70" w:unhideWhenUsed="0"/>
+    <w:lsdException w:name="Colorful Shading" w:semiHidden="0" w:uiPriority="71" w:unhideWhenUsed="0"/>
+    <w:lsdException w:name="Colorful List" w:semiHidden="0" w:uiPriority="72" w:unhideWhenUsed="0"/>
+    <w:lsdException w:name="Colorful Grid" w:semiHidden="0" w:uiPriority="73" w:unhideWhenUsed="0"/>
+    <w:lsdException w:name="Light Shading Accent 1" w:semiHidden="0" w:uiPriority="60" w:unhideWhenUsed="0"/>
+    <w:lsdException w:name="Light List Accent 1" w:semiHidden="0" w:uiPriority="61" w:unhideWhenUsed="0"/>
+    <w:lsdException w:name="Light Grid Accent 1" w:semiHidden="0" w:uiPriority="62" w:unhideWhenUsed="0"/>
+    <w:lsdException w:name="Medium Shading 1 Accent 1" w:semiHidden="0" w:uiPriority="63" w:unhideWhenUsed="0"/>
+    <w:lsdException w:name="Medium Shading 2 Accent 1" w:semiHidden="0" w:uiPriority="64" w:unhideWhenUsed="0"/>
+    <w:lsdException w:name="Medium List 1 Accent 1" w:semiHidden="0" w:uiPriority="65" w:unhideWhenUsed="0"/>
+    <w:lsdException w:name="Revision" w:unhideWhenUsed="0"/>
+    <w:lsdException w:name="List Paragraph" w:semiHidden="0" w:uiPriority="34" w:unhideWhenUsed="0" w:qFormat="1"/>
+    <w:lsdException w:name="Quote" w:semiHidden="0" w:uiPriority="29" w:unhideWhenUsed="0" w:qFormat="1"/>
+    <w:lsdException w:name="Intense Quote" w:semiHidden="0" w:uiPriority="30" w:unhideWhenUsed="0" w:qFormat="1"/>
+    <w:lsdException w:name="Medium List 2 Accent 1" w:semiHidden="0" w:uiPriority="66" w:unhideWhenUsed="0"/>
+    <w:lsdException w:name="Medium Grid 1 Accent 1" w:semiHidden="0" w:uiPriority="67" w:unhideWhenUsed="0"/>
+    <w:lsdException w:name="Medium Grid 2 Accent 1" w:semiHidden="0" w:uiPriority="68" w:unhideWhenUsed="0"/>
+    <w:lsdException w:name="Medium Grid 3 Accent 1" w:semiHidden="0" w:uiPriority="69" w:unhideWhenUsed="0"/>
+    <w:lsdException w:name="Dark List Accent 1" w:semiHidden="0" w:uiPriority="70" w:unhideWhenUsed="0"/>
+    <w:lsdException w:name="Colorful Shading Accent 1" w:semiHidden="0" w:uiPriority="71" w:unhideWhenUsed="0"/>
+    <w:lsdException w:name="Colorful List Accent 1" w:semiHidden="0" w:uiPriority="72" w:unhideWhenUsed="0"/>
+    <w:lsdException w:name="Colorful Grid Accent 1" w:semiHidden="0" w:uiPriority="73" w:unhideWhenUsed="0"/>
+    <w:lsdException w:name="Light Shading Accent 2" w:semiHidden="0" w:uiPriority="60" w:unhideWhenUsed="0"/>
+    <w:lsdException w:name="Light List Accent 2" w:semiHidden="0" w:uiPriority="61" w:unhideWhenUsed="0"/>
+    <w:lsdException w:name="Light Grid Accent 2" w:semiHidden="0" w:uiPriority="62" w:unhideWhenUsed="0"/>
+    <w:lsdException w:name="Medium Shading 1 Accent 2" w:semiHidden="0" w:uiPriority="63" w:unhideWhenUsed="0"/>
+    <w:lsdException w:name="Medium Shading 2 Accent 2" w:semiHidden="0" w:uiPriority="64" w:unhideWhenUsed="0"/>
+    <w:lsdException w:name="Medium List 1 Accent 2" w:semiHidden="0" w:uiPriority="65" w:unhideWhenUsed="0"/>
+    <w:lsdException w:name="Medium List 2 Accent 2" w:semiHidden="0" w:uiPriority="66" w:unhideWhenUsed="0"/>
+    <w:lsdException w:name="Medium Grid 1 Accent 2" w:semiHidden="0" w:uiPriority="67" w:unhideWhenUsed="0"/>
+    <w:lsdException w:name="Medium Grid 2 Accent 2" w:semiHidden="0" w:uiPriority="68" w:unhideWhenUsed="0"/>
+    <w:lsdException w:name="Medium Grid 3 Accent 2" w:semiHidden="0" w:uiPriority="69" w:unhideWhenUsed="0"/>
+    <w:lsdException w:name="Dark List Accent 2" w:semiHidden="0" w:uiPriority="70" w:unhideWhenUsed="0"/>
+    <w:lsdException w:name="Colorful Shading Accent 2" w:semiHidden="0" w:uiPriority="71" w:unhideWhenUsed="0"/>
+    <w:lsdException w:name="Colorful List Accent 2" w:semiHidden="0" w:uiPriority="72" w:unhideWhenUsed="0"/>
+    <w:lsdException w:name="Colorful Grid Accent 2" w:semiHidden="0" w:uiPriority="73" w:unhideWhenUsed="0"/>
+    <w:lsdException w:name="Light Shading Accent 3" w:semiHidden="0" w:uiPriority="60" w:unhideWhenUsed="0"/>
+    <w:lsdException w:name="Light List Accent 3" w:semiHidden="0" w:uiPriority="61" w:unhideWhenUsed="0"/>
+    <w:lsdException w:name="Light Grid Accent 3" w:semiHidden="0" w:uiPriority="62" w:unhideWhenUsed="0"/>
+    <w:lsdException w:name="Medium Shading 1 Accent 3" w:semiHidden="0" w:uiPriority="63" w:unhideWhenUsed="0"/>
+    <w:lsdException w:name="Medium Shading 2 Accent 3" w:semiHidden="0" w:uiPriority="64" w:unhideWhenUsed="0"/>
+    <w:lsdException w:name="Medium List 1 Accent 3" w:semiHidden="0" w:uiPriority="65" w:unhideWhenUsed="0"/>
+    <w:lsdException w:name="Medium List 2 Accent 3" w:semiHidden="0" w:uiPriority="66" w:unhideWhenUsed="0"/>
+    <w:lsdException w:name="Medium Grid 1 Accent 3" w:semiHidden="0" w:uiPriority="67" w:unhideWhenUsed="0"/>
+    <w:lsdException w:name="Medium Grid 2 Accent 3" w:semiHidden="0" w:uiPriority="68" w:unhideWhenUsed="0"/>
+    <w:lsdException w:name="Medium Grid 3 Accent 3" w:semiHidden="0" w:uiPriority="69" w:unhideWhenUsed="0"/>
+    <w:lsdException w:name="Dark List Accent 3" w:semiHidden="0" w:uiPriority="70" w:unhideWhenUsed="0"/>
+    <w:lsdException w:name="Colorful Shading Accent 3" w:semiHidden="0" w:uiPriority="71" w:unhideWhenUsed="0"/>
+    <w:lsdException w:name="Colorful List Accent 3" w:semiHidden="0" w:uiPriority="72" w:unhideWhenUsed="0"/>
+    <w:lsdException w:name="Colorful Grid Accent 3" w:semiHidden="0" w:uiPriority="73" w:unhideWhenUsed="0"/>
+    <w:lsdException w:name="Light Shading Accent 4" w:semiHidden="0" w:uiPriority="60" w:unhideWhenUsed="0"/>
+    <w:lsdException w:name="Light List Accent 4" w:semiHidden="0" w:uiPriority="61" w:unhideWhenUsed="0"/>
+    <w:lsdException w:name="Light Grid Accent 4" w:semiHidden="0" w:uiPriority="62" w:unhideWhenUsed="0"/>
+    <w:lsdException w:name="Medium Shading 1 Accent 4" w:semiHidden="0" w:uiPriority="63" w:unhideWhenUsed="0"/>
+    <w:lsdException w:name="Medium Shading 2 Accent 4" w:semiHidden="0" w:uiPriority="64" w:unhideWhenUsed="0"/>
+    <w:lsdException w:name="Medium List 1 Accent 4" w:semiHidden="0" w:uiPriority="65" w:unhideWhenUsed="0"/>
+    <w:lsdException w:name="Medium List 2 Accent 4" w:semiHidden="0" w:uiPriority="66" w:unhideWhenUsed="0"/>
+    <w:lsdException w:name="Medium Grid 1 Accent 4" w:semiHidden="0" w:uiPriority="67" w:unhideWhenUsed="0"/>
+    <w:lsdException w:name="Medium Grid 2 Accent 4" w:semiHidden="0" w:uiPriority="68" w:unhideWhenUsed="0"/>
+    <w:lsdException w:name="Medium Grid 3 Accent 4" w:semiHidden="0" w:uiPriority="69" w:unhideWhenUsed="0"/>
+    <w:lsdException w:name="Dark List Accent 4" w:semiHidden="0" w:uiPriority="70" w:unhideWhenUsed="0"/>
+    <w:lsdException w:name="Colorful Shading Accent 4" w:semiHidden="0" w:uiPriority="71" w:unhideWhenUsed="0"/>
+    <w:lsdException w:name="Colorful List Accent 4" w:semiHidden="0" w:uiPriority="72" w:unhideWhenUsed="0"/>
+    <w:lsdException w:name="Colorful Grid Accent 4" w:semiHidden="0" w:uiPriority="73" w:unhideWhenUsed="0"/>
+    <w:lsdException w:name="Light Shading Accent 5" w:semiHidden="0" w:uiPriority="60" w:unhideWhenUsed="0"/>
+    <w:lsdException w:name="Light List Accent 5" w:semiHidden="0" w:uiPriority="61" w:unhideWhenUsed="0"/>
+    <w:lsdException w:name="Light Grid Accent 5" w:semiHidden="0" w:uiPriority="62" w:unhideWhenUsed="0"/>
+    <w:lsdException w:name="Medium Shading 1 Accent 5" w:semiHidden="0" w:uiPriority="63" w:unhideWhenUsed="0"/>
+    <w:lsdException w:name="Medium Shading 2 Accent 5" w:semiHidden="0" w:uiPriority="64" w:unhideWhenUsed="0"/>
+    <w:lsdException w:name="Medium List 1 Accent 5" w:semiHidden="0" w:uiPriority="65" w:unhideWhenUsed="0"/>
+    <w:lsdException w:name="Medium List 2 Accent 5" w:semiHidden="0" w:uiPriority="66" w:unhideWhenUsed="0"/>
+    <w:lsdException w:name="Medium Grid 1 Accent 5" w:semiHidden="0" w:uiPriority="67" w:unhideWhenUsed="0"/>
+    <w:lsdException w:name="Medium Grid 2 Accent 5" w:semiHidden="0" w:uiPriority="68" w:unhideWhenUsed="0"/>
+    <w:lsdException w:name="Medium Grid 3 Accent 5" w:semiHidden="0" w:uiPriority="69" w:unhideWhenUsed="0"/>
+    <w:lsdException w:name="Dark List Accent 5" w:semiHidden="0" w:uiPriority="70" w:unhideWhenUsed="0"/>
+    <w:lsdException w:name="Colorful Shading Accent 5" w:semiHidden="0" w:uiPriority="71" w:unhideWhenUsed="0"/>
+    <w:lsdException w:name="Colorful List Accent 5" w:semiHidden="0" w:uiPriority="72" w:unhideWhenUsed="0"/>
+    <w:lsdException w:name="Colorful Grid Accent 5" w:semiHidden="0" w:uiPriority="73" w:unhideWhenUsed="0"/>
+    <w:lsdException w:name="Light Shading Accent 6" w:semiHidden="0" w:uiPriority="60" w:unhideWhenUsed="0"/>
+    <w:lsdException w:name="Light List Accent 6" w:semiHidden="0" w:uiPriority="61" w:unhideWhenUsed="0"/>
+    <w:lsdException w:name="Light Grid Accent 6" w:semiHidden="0" w:uiPriority="62" w:unhideWhenUsed="0"/>
+    <w:lsdException w:name="Medium Shading 1 Accent 6" w:semiHidden="0" w:uiPriority="63" w:unhideWhenUsed="0"/>
+    <w:lsdException w:name="Medium Shading 2 Accent 6" w:semiHidden="0" w:uiPriority="64" w:unhideWhenUsed="0"/>
+    <w:lsdException w:name="Medium List 1 Accent 6" w:semiHidden="0" w:uiPriority="65" w:unhideWhenUsed="0"/>
+    <w:lsdException w:name="Medium List 2 Accent 6" w:semiHidden="0" w:uiPriority="66" w:unhideWhenUsed="0"/>
+    <w:lsdException w:name="Medium Grid 1 Accent 6" w:semiHidden="0" w:uiPriority="67" w:unhideWhenUsed="0"/>
+    <w:lsdException w:name="Medium Grid 2 Accent 6" w:semiHidden="0" w:uiPriority="68" w:unhideWhenUsed="0"/>
+    <w:lsdException w:name="Medium Grid 3 Accent 6" w:semiHidden="0" w:uiPriority="69" w:unhideWhenUsed="0"/>
+    <w:lsdException w:name="Dark List Accent 6" w:semiHidden="0" w:uiPriority="70" w:unhideWhenUsed="0"/>
+    <w:lsdException w:name="Colorful Shading Accent 6" w:semiHidden="0" w:uiPriority="71" w:unhideWhenUsed="0"/>
+    <w:lsdException w:name="Colorful List Accent 6" w:semiHidden="0" w:uiPriority="72" w:unhideWhenUsed="0"/>
+    <w:lsdException w:name="Colorful Grid Accent 6" w:semiHidden="0" w:uiPriority="73" w:unhideWhenUsed="0"/>
+    <w:lsdException w:name="Subtle Emphasis" w:semiHidden="0" w:uiPriority="19" w:unhideWhenUsed="0" w:qFormat="1"/>
+    <w:lsdException w:name="Intense Emphasis" w:semiHidden="0" w:uiPriority="21" w:unhideWhenUsed="0" w:qFormat="1"/>
+    <w:lsdException w:name="Subtle Reference" w:semiHidden="0" w:uiPriority="31" w:unhideWhenUsed="0" w:qFormat="1"/>
+    <w:lsdException w:name="Intense Reference" w:semiHidden="0" w:uiPriority="32" w:unhideWhenUsed="0" w:qFormat="1"/>
+    <w:lsdException w:name="Book Title" w:semiHidden="0" w:uiPriority="33" w:unhideWhenUsed="0" w:qFormat="1"/>
+    <w:lsdException w:name="Bibliography" w:uiPriority="37"/>
+    <w:lsdException w:name="TOC Heading" w:uiPriority="39" w:qFormat="1"/>
+  </w:latentStyles>
+  <w:style w:type="paragraph" w:default="1" w:styleId="Normal">
+    <w:name w:val="Normal"/>
+    <w:qFormat/>
+    <w:rsid w:val="00447449"/>
+  </w:style>
+  <w:style w:type="paragraph" w:styleId="Heading1">
+    <w:name w:val="heading 1"/>
+    <w:basedOn w:val="Normal"/>
+    <w:next w:val="Normal"/>
+    <w:link w:val="Heading1Char"/>
+    <w:uiPriority w:val="9"/>
+    <w:qFormat/>
+    <w:rsid w:val="00447449"/>
+    <w:pPr>
+      <w:pBdr>
+        <w:top w:val="single" w:sz="24" w:space="0" w:color="5B9BD5" w:themeColor="accent1"/>
+        <w:left w:val="single" w:sz="24" w:space="0" w:color="5B9BD5" w:themeColor="accent1"/>
+        <w:bottom w:val="single" w:sz="24" w:space="0" w:color="5B9BD5" w:themeColor="accent1"/>
+        <w:right w:val="single" w:sz="24" w:space="0" w:color="5B9BD5" w:themeColor="accent1"/>
+      </w:pBdr>
+      <w:shd w:val="clear" w:color="auto" w:fill="5B9BD5" w:themeFill="accent1"/>
+      <w:spacing w:after="0"/>
+      <w:outlineLvl w:val="0"/>
+    </w:pPr>
+    <w:rPr>
+      <w:caps/>
+      <w:color w:val="FFFFFF" w:themeColor="background1"/>
+      <w:spacing w:val="15"/>
+      <w:sz w:val="22"/>
+      <w:szCs w:val="22"/>
+    </w:rPr>
+  </w:style>
+  <w:style w:type="paragraph" w:styleId="Heading2">
+    <w:name w:val="heading 2"/>
+    <w:basedOn w:val="Normal"/>
+    <w:next w:val="Normal"/>
+    <w:link w:val="Heading2Char"/>
+    <w:uiPriority w:val="9"/>
+    <w:unhideWhenUsed/>
+    <w:qFormat/>
+    <w:rsid w:val="00447449"/>
+    <w:pPr>
+      <w:pBdr>
+        <w:top w:val="single" w:sz="24" w:space="0" w:color="DEEAF6" w:themeColor="accent1" w:themeTint="33"/>
+        <w:left w:val="single" w:sz="24" w:space="0" w:color="DEEAF6" w:themeColor="accent1" w:themeTint="33"/>
+        <w:bottom w:val="single" w:sz="24" w:space="0" w:color="DEEAF6" w:themeColor="accent1" w:themeTint="33"/>
+        <w:right w:val="single" w:sz="24" w:space="0" w:color="DEEAF6" w:themeColor="accent1" w:themeTint="33"/>
+      </w:pBdr>
+      <w:shd w:val="clear" w:color="auto" w:fill="DEEAF6" w:themeFill="accent1" w:themeFillTint="33"/>
+      <w:spacing w:after="0"/>
+      <w:outlineLvl w:val="1"/>
+    </w:pPr>
+    <w:rPr>
+      <w:caps/>
+      <w:spacing w:val="15"/>
+    </w:rPr>
+  </w:style>
+  <w:style w:type="paragraph" w:styleId="Heading3">
+    <w:name w:val="heading 3"/>
+    <w:basedOn w:val="Normal"/>
+    <w:next w:val="Normal"/>
+    <w:link w:val="Heading3Char"/>
+    <w:uiPriority w:val="9"/>
+    <w:unhideWhenUsed/>
+    <w:qFormat/>
+    <w:rsid w:val="00447449"/>
+    <w:pPr>
+      <w:pBdr>
+        <w:top w:val="single" w:sz="6" w:space="2" w:color="5B9BD5" w:themeColor="accent1"/>
+      </w:pBdr>
+      <w:spacing w:before="300" w:after="0"/>
+      <w:outlineLvl w:val="2"/>
+    </w:pPr>
+    <w:rPr>
+      <w:caps/>
+      <w:color w:val="1F4D78" w:themeColor="accent1" w:themeShade="7F"/>
+      <w:spacing w:val="15"/>
+    </w:rPr>
+  </w:style>
+  <w:style w:type="paragraph" w:styleId="Heading4">
+    <w:name w:val="heading 4"/>
+    <w:basedOn w:val="Normal"/>
+    <w:next w:val="Normal"/>
+    <w:link w:val="Heading4Char"/>
+    <w:uiPriority w:val="9"/>
+    <w:semiHidden/>
+    <w:unhideWhenUsed/>
+    <w:qFormat/>
+    <w:rsid w:val="00447449"/>
+    <w:pPr>
+      <w:pBdr>
+        <w:top w:val="dotted" w:sz="6" w:space="2" w:color="5B9BD5" w:themeColor="accent1"/>
+      </w:pBdr>
+      <w:spacing w:before="200" w:after="0"/>
+      <w:outlineLvl w:val="3"/>
+    </w:pPr>
+    <w:rPr>
+      <w:caps/>
+      <w:color w:val="2E74B5" w:themeColor="accent1" w:themeShade="BF"/>
+      <w:spacing w:val="10"/>
+    </w:rPr>
+  </w:style>
+  <w:style w:type="paragraph" w:styleId="Heading5">
+    <w:name w:val="heading 5"/>
+    <w:basedOn w:val="Normal"/>
+    <w:next w:val="Normal"/>
+    <w:link w:val="Heading5Char"/>
+    <w:uiPriority w:val="9"/>
+    <w:semiHidden/>
+    <w:unhideWhenUsed/>
+    <w:qFormat/>
+    <w:rsid w:val="00447449"/>
+    <w:pPr>
+      <w:pBdr>
+        <w:bottom w:val="single" w:sz="6" w:space="1" w:color="5B9BD5" w:themeColor="accent1"/>
+      </w:pBdr>
+      <w:spacing w:before="200" w:after="0"/>
+      <w:outlineLvl w:val="4"/>
+    </w:pPr>
+    <w:rPr>
+      <w:caps/>
+      <w:color w:val="2E74B5" w:themeColor="accent1" w:themeShade="BF"/>
+      <w:spacing w:val="10"/>
+    </w:rPr>
+  </w:style>
+  <w:style w:type="paragraph" w:styleId="Heading6">
+    <w:name w:val="heading 6"/>
+    <w:basedOn w:val="Normal"/>
+    <w:next w:val="Normal"/>
+    <w:link w:val="Heading6Char"/>
+    <w:uiPriority w:val="9"/>
+    <w:semiHidden/>
+    <w:unhideWhenUsed/>
+    <w:qFormat/>
+    <w:rsid w:val="00447449"/>
+    <w:pPr>
+      <w:pBdr>
+        <w:bottom w:val="dotted" w:sz="6" w:space="1" w:color="5B9BD5" w:themeColor="accent1"/>
+      </w:pBdr>
+      <w:spacing w:before="200" w:after="0"/>
+      <w:outlineLvl w:val="5"/>
+    </w:pPr>
+    <w:rPr>
+      <w:caps/>
+      <w:color w:val="2E74B5" w:themeColor="accent1" w:themeShade="BF"/>
+      <w:spacing w:val="10"/>
+    </w:rPr>
+  </w:style>
+  <w:style w:type="paragraph" w:styleId="Heading7">
+    <w:name w:val="heading 7"/>
+    <w:basedOn w:val="Normal"/>
+    <w:next w:val="Normal"/>
+    <w:link w:val="Heading7Char"/>
+    <w:uiPriority w:val="9"/>
+    <w:semiHidden/>
+    <w:unhideWhenUsed/>
+    <w:qFormat/>
+    <w:rsid w:val="00447449"/>
+    <w:pPr>
+      <w:spacing w:before="200" w:after="0"/>
+      <w:outlineLvl w:val="6"/>
+    </w:pPr>
+    <w:rPr>
+      <w:caps/>
+      <w:color w:val="2E74B5" w:themeColor="accent1" w:themeShade="BF"/>
+      <w:spacing w:val="10"/>
+    </w:rPr>
+  </w:style>
+  <w:style w:type="paragraph" w:styleId="Heading8">
+    <w:name w:val="heading 8"/>
+    <w:basedOn w:val="Normal"/>
+    <w:next w:val="Normal"/>
+    <w:link w:val="Heading8Char"/>
+    <w:uiPriority w:val="9"/>
+    <w:semiHidden/>
+    <w:unhideWhenUsed/>
+    <w:qFormat/>
+    <w:rsid w:val="00447449"/>
+    <w:pPr>
+      <w:spacing w:before="200" w:after="0"/>
+      <w:outlineLvl w:val="7"/>
+    </w:pPr>
+    <w:rPr>
+      <w:caps/>
+      <w:spacing w:val="10"/>
+      <w:sz w:val="18"/>
+      <w:szCs w:val="18"/>
+    </w:rPr>
+  </w:style>
+  <w:style w:type="paragraph" w:styleId="Heading9">
+    <w:name w:val="heading 9"/>
+    <w:basedOn w:val="Normal"/>
+    <w:next w:val="Normal"/>
+    <w:link w:val="Heading9Char"/>
+    <w:uiPriority w:val="9"/>
+    <w:semiHidden/>
+    <w:unhideWhenUsed/>
+    <w:qFormat/>
+    <w:rsid w:val="00447449"/>
+    <w:pPr>
+      <w:spacing w:before="200" w:after="0"/>
+      <w:outlineLvl w:val="8"/>
+    </w:pPr>
+    <w:rPr>
+      <w:i/>
+      <w:iCs/>
+      <w:caps/>
+      <w:spacing w:val="10"/>
+      <w:sz w:val="18"/>
+      <w:szCs w:val="18"/>
+    </w:rPr>
+  </w:style>
+  <w:style w:type="character" w:default="1" w:styleId="DefaultParagraphFont">
+    <w:name w:val="Default Paragraph Font"/>
+    <w:uiPriority w:val="1"/>
+    <w:semiHidden/>
+    <w:unhideWhenUsed/>
+  </w:style>
+  <w:style w:type="table" w:default="1" w:styleId="TableNormal">
+    <w:name w:val="Normal Table"/>
+    <w:uiPriority w:val="99"/>
+    <w:semiHidden/>
+    <w:unhideWhenUsed/>
+    <w:tblPr>
+      <w:tblInd w:w="0" w:type="dxa"/>
+      <w:tblCellMar>
+        <w:top w:w="0" w:type="dxa"/>
+        <w:left w:w="108" w:type="dxa"/>
+        <w:bottom w:w="0" w:type="dxa"/>
+        <w:right w:w="108" w:type="dxa"/>
+      </w:tblCellMar>
+    </w:tblPr>
+  </w:style>
+  <w:style w:type="numbering" w:default="1" w:styleId="NoList">
+    <w:name w:val="No List"/>
+    <w:uiPriority w:val="99"/>
+    <w:semiHidden/>
+    <w:unhideWhenUsed/>
+  </w:style>
+  <w:style w:type="character" w:customStyle="1" w:styleId="Heading1Char">
+    <w:name w:val="Heading 1 Char"/>
+    <w:basedOn w:val="DefaultParagraphFont"/>
+    <w:link w:val="Heading1"/>
+    <w:uiPriority w:val="9"/>
+    <w:rsid w:val="00447449"/>
+    <w:rPr>
+      <w:caps/>
+      <w:color w:val="FFFFFF" w:themeColor="background1"/>
+      <w:spacing w:val="15"/>
+      <w:sz w:val="22"/>
+      <w:szCs w:val="22"/>
+      <w:shd w:val="clear" w:color="auto" w:fill="5B9BD5" w:themeFill="accent1"/>
+    </w:rPr>
+  </w:style>
+  <w:style w:type="character" w:customStyle="1" w:styleId="Heading2Char">
+    <w:name w:val="Heading 2 Char"/>
+    <w:basedOn w:val="DefaultParagraphFont"/>
+    <w:link w:val="Heading2"/>
+    <w:uiPriority w:val="9"/>
+    <w:rsid w:val="00447449"/>
+    <w:rPr>
+      <w:caps/>
+      <w:spacing w:val="15"/>
+      <w:shd w:val="clear" w:color="auto" w:fill="DEEAF6" w:themeFill="accent1" w:themeFillTint="33"/>
+    </w:rPr>
+  </w:style>
+  <w:style w:type="character" w:customStyle="1" w:styleId="Heading3Char">
+    <w:name w:val="Heading 3 Char"/>
+    <w:basedOn w:val="DefaultParagraphFont"/>
+    <w:link w:val="Heading3"/>
+    <w:uiPriority w:val="9"/>
+    <w:rsid w:val="00447449"/>
+    <w:rPr>
+      <w:caps/>
+      <w:color w:val="1F4D78" w:themeColor="accent1" w:themeShade="7F"/>
+      <w:spacing w:val="15"/>
+    </w:rPr>
+  </w:style>
+  <w:style w:type="character" w:customStyle="1" w:styleId="Heading4Char">
+    <w:name w:val="Heading 4 Char"/>
+    <w:basedOn w:val="DefaultParagraphFont"/>
+    <w:link w:val="Heading4"/>
+    <w:uiPriority w:val="9"/>
+    <w:semiHidden/>
+    <w:rsid w:val="00447449"/>
+    <w:rPr>
+      <w:caps/>
+      <w:color w:val="2E74B5" w:themeColor="accent1" w:themeShade="BF"/>
+      <w:spacing w:val="10"/>
+    </w:rPr>
+  </w:style>
+  <w:style w:type="character" w:customStyle="1" w:styleId="Heading5Char">
+    <w:name w:val="Heading 5 Char"/>
+    <w:basedOn w:val="DefaultParagraphFont"/>
+    <w:link w:val="Heading5"/>
+    <w:uiPriority w:val="9"/>
+    <w:semiHidden/>
+    <w:rsid w:val="00447449"/>
+    <w:rPr>
+      <w:caps/>
+      <w:color w:val="2E74B5" w:themeColor="accent1" w:themeShade="BF"/>
+      <w:spacing w:val="10"/>
+    </w:rPr>
+  </w:style>
+  <w:style w:type="character" w:customStyle="1" w:styleId="Heading6Char">
+    <w:name w:val="Heading 6 Char"/>
+    <w:basedOn w:val="DefaultParagraphFont"/>
+    <w:link w:val="Heading6"/>
+    <w:uiPriority w:val="9"/>
+    <w:semiHidden/>
+    <w:rsid w:val="00447449"/>
+    <w:rPr>
+      <w:caps/>
+      <w:color w:val="2E74B5" w:themeColor="accent1" w:themeShade="BF"/>
+      <w:spacing w:val="10"/>
+    </w:rPr>
+  </w:style>
+  <w:style w:type="character" w:customStyle="1" w:styleId="Heading7Char">
+    <w:name w:val="Heading 7 Char"/>
+    <w:basedOn w:val="DefaultParagraphFont"/>
+    <w:link w:val="Heading7"/>
+    <w:uiPriority w:val="9"/>
+    <w:semiHidden/>
+    <w:rsid w:val="00447449"/>
+    <w:rPr>
+      <w:caps/>
+      <w:color w:val="2E74B5" w:themeColor="accent1" w:themeShade="BF"/>
+      <w:spacing w:val="10"/>
+    </w:rPr>
+  </w:style>
+  <w:style w:type="character" w:customStyle="1" w:styleId="Heading8Char">
+    <w:name w:val="Heading 8 Char"/>
+    <w:basedOn w:val="DefaultParagraphFont"/>
+    <w:link w:val="Heading8"/>
+    <w:uiPriority w:val="9"/>
+    <w:semiHidden/>
+    <w:rsid w:val="00447449"/>
+    <w:rPr>
+      <w:caps/>
+      <w:spacing w:val="10"/>
+      <w:sz w:val="18"/>
+      <w:szCs w:val="18"/>
+    </w:rPr>
+  </w:style>
+  <w:style w:type="character" w:customStyle="1" w:styleId="Heading9Char">
+    <w:name w:val="Heading 9 Char"/>
+    <w:basedOn w:val="DefaultParagraphFont"/>
+    <w:link w:val="Heading9"/>
+    <w:uiPriority w:val="9"/>
+    <w:semiHidden/>
+    <w:rsid w:val="00447449"/>
+    <w:rPr>
+      <w:i/>
+      <w:iCs/>
+      <w:caps/>
+      <w:spacing w:val="10"/>
+      <w:sz w:val="18"/>
+      <w:szCs w:val="18"/>
+    </w:rPr>
+  </w:style>
+  <w:style w:type="paragraph" w:styleId="Caption">
+    <w:name w:val="caption"/>
+    <w:basedOn w:val="Normal"/>
+    <w:next w:val="Normal"/>
+    <w:uiPriority w:val="35"/>
+    <w:semiHidden/>
+    <w:unhideWhenUsed/>
+    <w:qFormat/>
+    <w:rsid w:val="00447449"/>
+    <w:rPr>
+      <w:b/>
+      <w:bCs/>
+      <w:color w:val="2E74B5" w:themeColor="accent1" w:themeShade="BF"/>
+      <w:sz w:val="16"/>
+      <w:szCs w:val="16"/>
+    </w:rPr>
+  </w:style>
+  <w:style w:type="paragraph" w:styleId="Title">
+    <w:name w:val="Title"/>
+    <w:basedOn w:val="Normal"/>
+    <w:next w:val="Normal"/>
+    <w:link w:val="TitleChar"/>
+    <w:uiPriority w:val="10"/>
+    <w:qFormat/>
+    <w:rsid w:val="00447449"/>
+    <w:pPr>
+      <w:spacing w:before="0" w:after="0"/>
+    </w:pPr>
+    <w:rPr>
+      <w:rFonts w:asciiTheme="majorHAnsi" w:eastAsiaTheme="majorEastAsia" w:hAnsiTheme="majorHAnsi" w:cstheme="majorBidi"/>
+      <w:caps/>
+      <w:color w:val="5B9BD5" w:themeColor="accent1"/>
+      <w:spacing w:val="10"/>
+      <w:sz w:val="52"/>
+      <w:szCs w:val="52"/>
+    </w:rPr>
+  </w:style>
+  <w:style w:type="character" w:customStyle="1" w:styleId="TitleChar">
+    <w:name w:val="Title Char"/>
+    <w:basedOn w:val="DefaultParagraphFont"/>
+    <w:link w:val="Title"/>
+    <w:uiPriority w:val="10"/>
+    <w:rsid w:val="00447449"/>
+    <w:rPr>
+      <w:rFonts w:asciiTheme="majorHAnsi" w:eastAsiaTheme="majorEastAsia" w:hAnsiTheme="majorHAnsi" w:cstheme="majorBidi"/>
+      <w:caps/>
+      <w:color w:val="5B9BD5" w:themeColor="accent1"/>
+      <w:spacing w:val="10"/>
+      <w:sz w:val="52"/>
+      <w:szCs w:val="52"/>
+    </w:rPr>
+  </w:style>
+  <w:style w:type="paragraph" w:styleId="Subtitle">
+    <w:name w:val="Subtitle"/>
+    <w:basedOn w:val="Normal"/>
+    <w:next w:val="Normal"/>
+    <w:link w:val="SubtitleChar"/>
+    <w:uiPriority w:val="11"/>
+    <w:qFormat/>
+    <w:rsid w:val="00447449"/>
+    <w:pPr>
+      <w:spacing w:before="0" w:after="500" w:line="240" w:lineRule="auto"/>
+    </w:pPr>
+    <w:rPr>
+      <w:caps/>
+      <w:color w:val="595959" w:themeColor="text1" w:themeTint="A6"/>
+      <w:spacing w:val="10"/>
+      <w:sz w:val="21"/>
+      <w:szCs w:val="21"/>
+    </w:rPr>
+  </w:style>
+  <w:style w:type="character" w:customStyle="1" w:styleId="SubtitleChar">
+    <w:name w:val="Subtitle Char"/>
+    <w:basedOn w:val="DefaultParagraphFont"/>
+    <w:link w:val="Subtitle"/>
+    <w:uiPriority w:val="11"/>
+    <w:rsid w:val="00447449"/>
+    <w:rPr>
+      <w:caps/>
+      <w:color w:val="595959" w:themeColor="text1" w:themeTint="A6"/>
+      <w:spacing w:val="10"/>
+      <w:sz w:val="21"/>
+      <w:szCs w:val="21"/>
+    </w:rPr>
+  </w:style>
+  <w:style w:type="character" w:styleId="Strong">
+    <w:name w:val="Strong"/>
+    <w:uiPriority w:val="22"/>
+    <w:qFormat/>
+    <w:rsid w:val="00447449"/>
+    <w:rPr>
+      <w:b/>
+      <w:bCs/>
+    </w:rPr>
+  </w:style>
+  <w:style w:type="character" w:styleId="Emphasis">
+    <w:name w:val="Emphasis"/>
+    <w:uiPriority w:val="20"/>
+    <w:qFormat/>
+    <w:rsid w:val="00447449"/>
+    <w:rPr>
+      <w:caps/>
+      <w:color w:val="1F4D78" w:themeColor="accent1" w:themeShade="7F"/>
+      <w:spacing w:val="5"/>
+    </w:rPr>
+  </w:style>
+  <w:style w:type="paragraph" w:styleId="NoSpacing">
+    <w:name w:val="No Spacing"/>
+    <w:uiPriority w:val="1"/>
+    <w:qFormat/>
+    <w:rsid w:val="00447449"/>
+    <w:pPr>
+      <w:spacing w:after="0" w:line="240" w:lineRule="auto"/>
+    </w:pPr>
+  </w:style>
+  <w:style w:type="paragraph" w:styleId="Quote">
+    <w:name w:val="Quote"/>
+    <w:basedOn w:val="Normal"/>
+    <w:next w:val="Normal"/>
+    <w:link w:val="QuoteChar"/>
+    <w:uiPriority w:val="29"/>
+    <w:qFormat/>
+    <w:rsid w:val="00447449"/>
+    <w:rPr>
+      <w:i/>
+      <w:iCs/>
+      <w:sz w:val="24"/>
+      <w:szCs w:val="24"/>
+    </w:rPr>
+  </w:style>
+  <w:style w:type="character" w:customStyle="1" w:styleId="QuoteChar">
+    <w:name w:val="Quote Char"/>
+    <w:basedOn w:val="DefaultParagraphFont"/>
+    <w:link w:val="Quote"/>
+    <w:uiPriority w:val="29"/>
+    <w:rsid w:val="00447449"/>
+    <w:rPr>
+      <w:i/>
+      <w:iCs/>
+      <w:sz w:val="24"/>
+      <w:szCs w:val="24"/>
+    </w:rPr>
+  </w:style>
+  <w:style w:type="paragraph" w:styleId="IntenseQuote">
+    <w:name w:val="Intense Quote"/>
+    <w:basedOn w:val="Normal"/>
+    <w:next w:val="Normal"/>
+    <w:link w:val="IntenseQuoteChar"/>
+    <w:uiPriority w:val="30"/>
+    <w:qFormat/>
+    <w:rsid w:val="00447449"/>
+    <w:pPr>
+      <w:spacing w:before="240" w:after="240" w:line="240" w:lineRule="auto"/>
+      <w:ind w:left="1080" w:right="1080"/>
+      <w:jc w:val="center"/>
+    </w:pPr>
+    <w:rPr>
+      <w:color w:val="5B9BD5" w:themeColor="accent1"/>
+      <w:sz w:val="24"/>
+      <w:szCs w:val="24"/>
+    </w:rPr>
+  </w:style>
+  <w:style w:type="character" w:customStyle="1" w:styleId="IntenseQuoteChar">
+    <w:name w:val="Intense Quote Char"/>
+    <w:basedOn w:val="DefaultParagraphFont"/>
+    <w:link w:val="IntenseQuote"/>
+    <w:uiPriority w:val="30"/>
+    <w:rsid w:val="00447449"/>
+    <w:rPr>
+      <w:color w:val="5B9BD5" w:themeColor="accent1"/>
+      <w:sz w:val="24"/>
+      <w:szCs w:val="24"/>
+    </w:rPr>
+  </w:style>
+  <w:style w:type="character" w:styleId="SubtleEmphasis">
+    <w:name w:val="Subtle Emphasis"/>
+    <w:uiPriority w:val="19"/>
+    <w:qFormat/>
+    <w:rsid w:val="00447449"/>
+    <w:rPr>
+      <w:i/>
+      <w:iCs/>
+      <w:color w:val="1F4D78" w:themeColor="accent1" w:themeShade="7F"/>
+    </w:rPr>
+  </w:style>
+  <w:style w:type="character" w:styleId="IntenseEmphasis">
+    <w:name w:val="Intense Emphasis"/>
+    <w:uiPriority w:val="21"/>
+    <w:qFormat/>
+    <w:rsid w:val="00447449"/>
+    <w:rPr>
+      <w:b/>
+      <w:bCs/>
+      <w:caps/>
+      <w:color w:val="1F4D78" w:themeColor="accent1" w:themeShade="7F"/>
+      <w:spacing w:val="10"/>
+    </w:rPr>
+  </w:style>
+  <w:style w:type="character" w:styleId="SubtleReference">
+    <w:name w:val="Subtle Reference"/>
+    <w:uiPriority w:val="31"/>
+    <w:qFormat/>
+    <w:rsid w:val="00447449"/>
+    <w:rPr>
+      <w:b/>
+      <w:bCs/>
+      <w:color w:val="5B9BD5" w:themeColor="accent1"/>
+    </w:rPr>
+  </w:style>
+  <w:style w:type="character" w:styleId="IntenseReference">
+    <w:name w:val="Intense Reference"/>
+    <w:uiPriority w:val="32"/>
+    <w:qFormat/>
+    <w:rsid w:val="00447449"/>
+    <w:rPr>
+      <w:b/>
+      <w:bCs/>
+      <w:i/>
+      <w:iCs/>
+      <w:caps/>
+      <w:color w:val="5B9BD5" w:themeColor="accent1"/>
+    </w:rPr>
+  </w:style>
+  <w:style w:type="character" w:styleId="BookTitle">
+    <w:name w:val="Book Title"/>
+    <w:uiPriority w:val="33"/>
+    <w:qFormat/>
+    <w:rsid w:val="00447449"/>
+    <w:rPr>
+      <w:b/>
+      <w:bCs/>
+      <w:i/>
+      <w:iCs/>
+      <w:spacing w:val="0"/>
+    </w:rPr>
+  </w:style>
+  <w:style w:type="paragraph" w:styleId="TOCHeading">
+    <w:name w:val="TOC Heading"/>
+    <w:basedOn w:val="Heading1"/>
+    <w:next w:val="Normal"/>
+    <w:uiPriority w:val="39"/>
+    <w:semiHidden/>
+    <w:unhideWhenUsed/>
+    <w:qFormat/>
+    <w:rsid w:val="00447449"/>
+    <w:pPr>
+      <w:outlineLvl w:val="9"/>
+    </w:pPr>
+  </w:style>
+  <w:style w:type="table" w:styleId="TableGrid">
+    <w:name w:val="Table Grid"/>
+    <w:basedOn w:val="TableNormal"/>
+    <w:uiPriority w:val="39"/>
+    <w:rsid w:val="00447449"/>
+    <w:pPr>
+      <w:spacing w:before="0" w:after="0" w:line="240" w:lineRule="auto"/>
+    </w:pPr>
+    <w:tblPr>
+      <w:tblInd w:w="0" w:type="dxa"/>
+      <w:tblBorders>
+        <w:top w:val="single" w:sz="4" w:space="0" w:color="auto"/>
+        <w:left w:val="single" w:sz="4" w:space="0" w:color="auto"/>
+        <w:bottom w:val="single" w:sz="4" w:space="0" w:color="auto"/>
+        <w:right w:val="single" w:sz="4" w:space="0" w:color="auto"/>
+        <w:insideH w:val="single" w:sz="4" w:space="0" w:color="auto"/>
+        <w:insideV w:val="single" w:sz="4" w:space="0" w:color="auto"/>
+      </w:tblBorders>
+      <w:tblCellMar>
+        <w:top w:w="0" w:type="dxa"/>
+        <w:left w:w="108" w:type="dxa"/>
+        <w:bottom w:w="0" w:type="dxa"/>
+        <w:right w:w="108" w:type="dxa"/>
+      </w:tblCellMar>
+    </w:tblPr>
+  </w:style>
+  <w:style w:type="paragraph" w:styleId="ListParagraph">
+    <w:name w:val="List Paragraph"/>
+    <w:basedOn w:val="Normal"/>
+    <w:uiPriority w:val="34"/>
+    <w:qFormat/>
+    <w:rsid w:val="00F469D1"/>
+    <w:pPr>
+      <w:ind w:left="720"/>
+      <w:contextualSpacing/>
+    </w:pPr>
+  </w:style>
+  <w:style w:type="paragraph" w:styleId="Header">
+    <w:name w:val="header"/>
+    <w:basedOn w:val="Normal"/>
+    <w:link w:val="HeaderChar"/>
+    <w:uiPriority w:val="99"/>
+    <w:unhideWhenUsed/>
+    <w:rsid w:val="005353FC"/>
+    <w:pPr>
+      <w:tabs>
+        <w:tab w:val="center" w:pos="4680"/>
+        <w:tab w:val="right" w:pos="9360"/>
+      </w:tabs>
+      <w:spacing w:before="0" w:after="0" w:line="240" w:lineRule="auto"/>
+    </w:pPr>
+  </w:style>
+  <w:style w:type="character" w:customStyle="1" w:styleId="HeaderChar">
+    <w:name w:val="Header Char"/>
+    <w:basedOn w:val="DefaultParagraphFont"/>
+    <w:link w:val="Header"/>
+    <w:uiPriority w:val="99"/>
+    <w:rsid w:val="005353FC"/>
+  </w:style>
+  <w:style w:type="paragraph" w:styleId="Footer">
+    <w:name w:val="footer"/>
+    <w:basedOn w:val="Normal"/>
+    <w:link w:val="FooterChar"/>
+    <w:uiPriority w:val="99"/>
+    <w:unhideWhenUsed/>
+    <w:rsid w:val="005353FC"/>
+    <w:pPr>
+      <w:tabs>
+        <w:tab w:val="center" w:pos="4680"/>
+        <w:tab w:val="right" w:pos="9360"/>
+      </w:tabs>
+      <w:spacing w:before="0" w:after="0" w:line="240" w:lineRule="auto"/>
+    </w:pPr>
+  </w:style>
+  <w:style w:type="character" w:customStyle="1" w:styleId="FooterChar">
+    <w:name w:val="Footer Char"/>
+    <w:basedOn w:val="DefaultParagraphFont"/>
+    <w:link w:val="Footer"/>
+    <w:uiPriority w:val="99"/>
+    <w:rsid w:val="005353FC"/>
+  </w:style>
+  <w:style w:type="character" w:styleId="Hyperlink">
+    <w:name w:val="Hyperlink"/>
+    <w:basedOn w:val="DefaultParagraphFont"/>
+    <w:uiPriority w:val="99"/>
+    <w:unhideWhenUsed/>
+    <w:rsid w:val="00F87D62"/>
+    <w:rPr>
+      <w:color w:val="0563C1" w:themeColor="hyperlink"/>
+      <w:u w:val="single"/>
+    </w:rPr>
+  </w:style>
+  <w:style w:type="character" w:customStyle="1" w:styleId="input">
+    <w:name w:val="input"/>
+    <w:basedOn w:val="DefaultParagraphFont"/>
+    <w:rsid w:val="0074048D"/>
+  </w:style>
+  <w:style w:type="paragraph" w:styleId="BalloonText">
+    <w:name w:val="Balloon Text"/>
+    <w:basedOn w:val="Normal"/>
+    <w:link w:val="BalloonTextChar"/>
+    <w:uiPriority w:val="99"/>
+    <w:semiHidden/>
+    <w:unhideWhenUsed/>
+    <w:rsid w:val="00A759F8"/>
+    <w:pPr>
+      <w:spacing w:before="0" w:after="0" w:line="240" w:lineRule="auto"/>
+    </w:pPr>
+    <w:rPr>
+      <w:rFonts w:ascii="Lucida Grande" w:hAnsi="Lucida Grande"/>
+      <w:sz w:val="18"/>
+      <w:szCs w:val="18"/>
+    </w:rPr>
+  </w:style>
+  <w:style w:type="character" w:customStyle="1" w:styleId="BalloonTextChar">
+    <w:name w:val="Balloon Text Char"/>
+    <w:basedOn w:val="DefaultParagraphFont"/>
+    <w:link w:val="BalloonText"/>
+    <w:uiPriority w:val="99"/>
+    <w:semiHidden/>
+    <w:rsid w:val="00A759F8"/>
+    <w:rPr>
+      <w:rFonts w:ascii="Lucida Grande" w:hAnsi="Lucida Grande"/>
+      <w:sz w:val="18"/>
+      <w:szCs w:val="18"/>
+    </w:rPr>
   </w:style>
 </w:styles>
 </file>
@@ -3129,7 +3908,7 @@
     </a:clrScheme>
     <a:fontScheme name="Office">
       <a:majorFont>
-        <a:latin typeface="Calibri Light" panose="020F0302020204030204"/>
+        <a:latin typeface="Calibri Light"/>
         <a:ea typeface=""/>
         <a:cs typeface=""/>
         <a:font script="Jpan" typeface="ＭＳ ゴシック"/>
@@ -3164,7 +3943,7 @@
         <a:font script="Geor" typeface="Sylfaen"/>
       </a:majorFont>
       <a:minorFont>
-        <a:latin typeface="Calibri" panose="020F0502020204030204"/>
+        <a:latin typeface="Calibri"/>
         <a:ea typeface=""/>
         <a:cs typeface=""/>
         <a:font script="Jpan" typeface="ＭＳ 明朝"/>
@@ -3341,7 +4120,7 @@
   <a:extraClrSchemeLst/>
   <a:extLst>
     <a:ext uri="{05A4C25C-085E-4340-85A3-A5531E510DB2}">
-      <thm15:themeFamily xmlns:thm15="http://schemas.microsoft.com/office/thememl/2012/main" name="Office Theme" id="{62F939B6-93AF-4DB8-9C6B-D6C7DFDC589F}" vid="{4A3C46E8-61CC-4603-A589-7422A47A8E4A}"/>
+      <thm15:themeFamily xmlns:thm15="http://schemas.microsoft.com/office/thememl/2012/main" xmlns="" name="Office Theme" id="{62F939B6-93AF-4DB8-9C6B-D6C7DFDC589F}" vid="{4A3C46E8-61CC-4603-A589-7422A47A8E4A}"/>
     </a:ext>
   </a:extLst>
 </a:theme>
@@ -3542,7 +4321,7 @@
 </file>
 
 <file path=customXml/itemProps4.xml><?xml version="1.0" encoding="utf-8"?>
-<ds:datastoreItem xmlns:ds="http://schemas.openxmlformats.org/officeDocument/2006/customXml" ds:itemID="{C5DEB865-CBB9-481B-9AF9-5DAA9E21E402}">
+<ds:datastoreItem xmlns:ds="http://schemas.openxmlformats.org/officeDocument/2006/customXml" ds:itemID="{C2E41376-4B5C-4249-A2D8-7DDF689ABF72}">
   <ds:schemaRefs>
     <ds:schemaRef ds:uri="http://schemas.openxmlformats.org/officeDocument/2006/bibliography"/>
   </ds:schemaRefs>

</xml_diff>